<commit_message>
Chose feature subsets based on their correlation with the MMR estimate, based on the literature, and based on model rated importance. The code includes comparisons between the diferent implementations.
</commit_message>
<xml_diff>
--- a/weekly_reports/august_4.docx
+++ b/weekly_reports/august_4.docx
@@ -9,12 +9,27 @@
           <w:bCs/>
         </w:rPr>
       </w:pPr>
+      <w:commentRangeStart w:id="0"/>
       <w:r>
         <w:rPr>
           <w:b/>
           <w:bCs/>
         </w:rPr>
-        <w:t>Agenda:</w:t>
+        <w:t>Agenda</w:t>
+      </w:r>
+      <w:commentRangeEnd w:id="0"/>
+      <w:r>
+        <w:rPr>
+          <w:rStyle w:val="CommentReference"/>
+        </w:rPr>
+        <w:commentReference w:id="0"/>
+      </w:r>
+      <w:r>
+        <w:rPr>
+          <w:b/>
+          <w:bCs/>
+        </w:rPr>
+        <w:t>:</w:t>
       </w:r>
     </w:p>
     <w:p>
@@ -25,17 +40,6 @@
           <w:numId w:val="1"/>
         </w:numPr>
       </w:pPr>
-      <w:r>
-        <w:t xml:space="preserve">Thesis: spending time </w:t>
-      </w:r>
-      <w:proofErr w:type="gramStart"/>
-      <w:r>
-        <w:t>at the moment</w:t>
-      </w:r>
-      <w:proofErr w:type="gramEnd"/>
-      <w:r>
-        <w:t xml:space="preserve"> doing and writing up literature review.</w:t>
-      </w:r>
     </w:p>
     <w:p>
       <w:pPr>
@@ -46,7 +50,15 @@
         </w:numPr>
       </w:pPr>
       <w:r>
-        <w:t xml:space="preserve">Ensemble based models </w:t>
+        <w:t xml:space="preserve">Thesis: spending time </w:t>
+      </w:r>
+      <w:proofErr w:type="gramStart"/>
+      <w:r>
+        <w:t>at the moment</w:t>
+      </w:r>
+      <w:proofErr w:type="gramEnd"/>
+      <w:r>
+        <w:t xml:space="preserve"> doing and writing up literature review.</w:t>
       </w:r>
     </w:p>
     <w:p>
@@ -58,7 +70,7 @@
         </w:numPr>
       </w:pPr>
       <w:r>
-        <w:t>Sensitivity analysis</w:t>
+        <w:t xml:space="preserve">Ensemble based models </w:t>
       </w:r>
     </w:p>
     <w:p>
@@ -70,6 +82,18 @@
         </w:numPr>
       </w:pPr>
       <w:r>
+        <w:t>Sensitivity analysis</w:t>
+      </w:r>
+    </w:p>
+    <w:p>
+      <w:pPr>
+        <w:pStyle w:val="ListParagraph"/>
+        <w:numPr>
+          <w:ilvl w:val="0"/>
+          <w:numId w:val="1"/>
+        </w:numPr>
+      </w:pPr>
+      <w:r>
         <w:t>Questions about</w:t>
       </w:r>
       <w:r>
@@ -241,7 +265,29 @@
           <w:i/>
           <w:iCs/>
         </w:rPr>
-        <w:t>Training base estimators:</w:t>
+        <w:t xml:space="preserve">Training </w:t>
+      </w:r>
+      <w:commentRangeStart w:id="1"/>
+      <w:r>
+        <w:rPr>
+          <w:i/>
+          <w:iCs/>
+        </w:rPr>
+        <w:t>base estimators</w:t>
+      </w:r>
+      <w:commentRangeEnd w:id="1"/>
+      <w:r>
+        <w:rPr>
+          <w:rStyle w:val="CommentReference"/>
+        </w:rPr>
+        <w:commentReference w:id="1"/>
+      </w:r>
+      <w:r>
+        <w:rPr>
+          <w:i/>
+          <w:iCs/>
+        </w:rPr>
+        <w:t>:</w:t>
       </w:r>
     </w:p>
     <w:p>
@@ -477,7 +523,18 @@
         <w:t>this intermediate dataset</w:t>
       </w:r>
       <w:r>
-        <w:t xml:space="preserve"> an 80:20 proportion</w:t>
+        <w:t xml:space="preserve"> an </w:t>
+      </w:r>
+      <w:commentRangeStart w:id="2"/>
+      <w:r>
+        <w:t>80:20</w:t>
+      </w:r>
+      <w:commentRangeEnd w:id="2"/>
+      <w:r>
+        <w:commentReference w:id="2"/>
+      </w:r>
+      <w:r>
+        <w:t xml:space="preserve"> proportion</w:t>
       </w:r>
       <w:r>
         <w:t xml:space="preserve"> corresponding to a train/validation set for hyperparameter tuning. </w:t>
@@ -493,13 +550,22 @@
         <w:jc w:val="both"/>
       </w:pPr>
       <w:r>
+        <w:lastRenderedPageBreak/>
         <w:t>Train the ensemble models</w:t>
       </w:r>
       <w:r>
         <w:t xml:space="preserve"> (initialised with their optimal hyperparameter selection)</w:t>
       </w:r>
       <w:r>
-        <w:t xml:space="preserve"> on the train dataset, test the specific hyperparameter combination on the validation dataset, and choose the best hyperparameter combination based on the lowest mean-squared error.</w:t>
+        <w:t xml:space="preserve"> on the train dataset, test the specific hyperparameter combination on the validation </w:t>
+      </w:r>
+      <w:proofErr w:type="gramStart"/>
+      <w:r>
+        <w:t>dataset, and</w:t>
+      </w:r>
+      <w:proofErr w:type="gramEnd"/>
+      <w:r>
+        <w:t xml:space="preserve"> choose the best hyperparameter combination based on the lowest mean-squared error.</w:t>
       </w:r>
     </w:p>
     <w:p>
@@ -1013,6 +1079,10 @@
         <w:jc w:val="both"/>
       </w:pPr>
       <w:r>
+        <w:rPr>
+          <w:noProof/>
+        </w:rPr>
+        <w:lastRenderedPageBreak/>
         <w:drawing>
           <wp:inline distT="0" distB="0" distL="0" distR="0" wp14:anchorId="72709970" wp14:editId="1ECDDAF4">
             <wp:extent cx="5731510" cy="2846705"/>
@@ -1026,180 +1096,6 @@
                 <pic:pic xmlns:pic="http://schemas.openxmlformats.org/drawingml/2006/picture">
                   <pic:nvPicPr>
                     <pic:cNvPr id="1842273550" name="Picture 1" descr="A graph with blue rectangular bars&#10;&#10;AI-generated content may be incorrect."/>
-                    <pic:cNvPicPr/>
-                  </pic:nvPicPr>
-                  <pic:blipFill>
-                    <a:blip r:embed="rId5"/>
-                    <a:stretch>
-                      <a:fillRect/>
-                    </a:stretch>
-                  </pic:blipFill>
-                  <pic:spPr>
-                    <a:xfrm>
-                      <a:off x="0" y="0"/>
-                      <a:ext cx="5731510" cy="2846705"/>
-                    </a:xfrm>
-                    <a:prstGeom prst="rect">
-                      <a:avLst/>
-                    </a:prstGeom>
-                  </pic:spPr>
-                </pic:pic>
-              </a:graphicData>
-            </a:graphic>
-          </wp:inline>
-        </w:drawing>
-      </w:r>
-    </w:p>
-    <w:p>
-      <w:pPr>
-        <w:jc w:val="both"/>
-      </w:pPr>
-      <w:r>
-        <w:drawing>
-          <wp:inline distT="0" distB="0" distL="0" distR="0" wp14:anchorId="627748BD" wp14:editId="1B0B7507">
-            <wp:extent cx="5731510" cy="2846705"/>
-            <wp:effectExtent l="0" t="0" r="0" b="0"/>
-            <wp:docPr id="972958519" name="Picture 1" descr="A graph with blue rectangular bars&#10;&#10;AI-generated content may be incorrect."/>
-            <wp:cNvGraphicFramePr>
-              <a:graphicFrameLocks xmlns:a="http://schemas.openxmlformats.org/drawingml/2006/main" noChangeAspect="1"/>
-            </wp:cNvGraphicFramePr>
-            <a:graphic xmlns:a="http://schemas.openxmlformats.org/drawingml/2006/main">
-              <a:graphicData uri="http://schemas.openxmlformats.org/drawingml/2006/picture">
-                <pic:pic xmlns:pic="http://schemas.openxmlformats.org/drawingml/2006/picture">
-                  <pic:nvPicPr>
-                    <pic:cNvPr id="972958519" name="Picture 1" descr="A graph with blue rectangular bars&#10;&#10;AI-generated content may be incorrect."/>
-                    <pic:cNvPicPr/>
-                  </pic:nvPicPr>
-                  <pic:blipFill>
-                    <a:blip r:embed="rId6"/>
-                    <a:stretch>
-                      <a:fillRect/>
-                    </a:stretch>
-                  </pic:blipFill>
-                  <pic:spPr>
-                    <a:xfrm>
-                      <a:off x="0" y="0"/>
-                      <a:ext cx="5731510" cy="2846705"/>
-                    </a:xfrm>
-                    <a:prstGeom prst="rect">
-                      <a:avLst/>
-                    </a:prstGeom>
-                  </pic:spPr>
-                </pic:pic>
-              </a:graphicData>
-            </a:graphic>
-          </wp:inline>
-        </w:drawing>
-      </w:r>
-    </w:p>
-    <w:p>
-      <w:pPr>
-        <w:jc w:val="both"/>
-      </w:pPr>
-      <w:r>
-        <w:drawing>
-          <wp:inline distT="0" distB="0" distL="0" distR="0" wp14:anchorId="390D4AE7" wp14:editId="322B45C8">
-            <wp:extent cx="5731510" cy="2846705"/>
-            <wp:effectExtent l="0" t="0" r="0" b="0"/>
-            <wp:docPr id="1680528652" name="Picture 1" descr="A graph with blue rectangular bars&#10;&#10;AI-generated content may be incorrect."/>
-            <wp:cNvGraphicFramePr>
-              <a:graphicFrameLocks xmlns:a="http://schemas.openxmlformats.org/drawingml/2006/main" noChangeAspect="1"/>
-            </wp:cNvGraphicFramePr>
-            <a:graphic xmlns:a="http://schemas.openxmlformats.org/drawingml/2006/main">
-              <a:graphicData uri="http://schemas.openxmlformats.org/drawingml/2006/picture">
-                <pic:pic xmlns:pic="http://schemas.openxmlformats.org/drawingml/2006/picture">
-                  <pic:nvPicPr>
-                    <pic:cNvPr id="1680528652" name="Picture 1" descr="A graph with blue rectangular bars&#10;&#10;AI-generated content may be incorrect."/>
-                    <pic:cNvPicPr/>
-                  </pic:nvPicPr>
-                  <pic:blipFill>
-                    <a:blip r:embed="rId7"/>
-                    <a:stretch>
-                      <a:fillRect/>
-                    </a:stretch>
-                  </pic:blipFill>
-                  <pic:spPr>
-                    <a:xfrm>
-                      <a:off x="0" y="0"/>
-                      <a:ext cx="5731510" cy="2846705"/>
-                    </a:xfrm>
-                    <a:prstGeom prst="rect">
-                      <a:avLst/>
-                    </a:prstGeom>
-                  </pic:spPr>
-                </pic:pic>
-              </a:graphicData>
-            </a:graphic>
-          </wp:inline>
-        </w:drawing>
-      </w:r>
-    </w:p>
-    <w:p>
-      <w:pPr>
-        <w:jc w:val="both"/>
-        <w:rPr>
-          <w:noProof/>
-          <w14:ligatures w14:val="standardContextual"/>
-        </w:rPr>
-      </w:pPr>
-      <w:r>
-        <w:drawing>
-          <wp:inline distT="0" distB="0" distL="0" distR="0" wp14:anchorId="10E855FC" wp14:editId="3AD1A2D0">
-            <wp:extent cx="5731510" cy="2846705"/>
-            <wp:effectExtent l="0" t="0" r="0" b="0"/>
-            <wp:docPr id="674343652" name="Picture 1" descr="A graph of a bar&#10;&#10;AI-generated content may be incorrect."/>
-            <wp:cNvGraphicFramePr>
-              <a:graphicFrameLocks xmlns:a="http://schemas.openxmlformats.org/drawingml/2006/main" noChangeAspect="1"/>
-            </wp:cNvGraphicFramePr>
-            <a:graphic xmlns:a="http://schemas.openxmlformats.org/drawingml/2006/main">
-              <a:graphicData uri="http://schemas.openxmlformats.org/drawingml/2006/picture">
-                <pic:pic xmlns:pic="http://schemas.openxmlformats.org/drawingml/2006/picture">
-                  <pic:nvPicPr>
-                    <pic:cNvPr id="674343652" name="Picture 1" descr="A graph of a bar&#10;&#10;AI-generated content may be incorrect."/>
-                    <pic:cNvPicPr/>
-                  </pic:nvPicPr>
-                  <pic:blipFill>
-                    <a:blip r:embed="rId8"/>
-                    <a:stretch>
-                      <a:fillRect/>
-                    </a:stretch>
-                  </pic:blipFill>
-                  <pic:spPr>
-                    <a:xfrm>
-                      <a:off x="0" y="0"/>
-                      <a:ext cx="5731510" cy="2846705"/>
-                    </a:xfrm>
-                    <a:prstGeom prst="rect">
-                      <a:avLst/>
-                    </a:prstGeom>
-                  </pic:spPr>
-                </pic:pic>
-              </a:graphicData>
-            </a:graphic>
-          </wp:inline>
-        </w:drawing>
-      </w:r>
-      <w:r>
-        <w:rPr>
-          <w:noProof/>
-          <w14:ligatures w14:val="standardContextual"/>
-        </w:rPr>
-        <w:t xml:space="preserve"> </w:t>
-      </w:r>
-      <w:r>
-        <w:drawing>
-          <wp:inline distT="0" distB="0" distL="0" distR="0" wp14:anchorId="737D2A15" wp14:editId="52FCD65C">
-            <wp:extent cx="5731510" cy="2846705"/>
-            <wp:effectExtent l="0" t="0" r="0" b="0"/>
-            <wp:docPr id="1111154906" name="Picture 1" descr="A graph of a bar&#10;&#10;AI-generated content may be incorrect."/>
-            <wp:cNvGraphicFramePr>
-              <a:graphicFrameLocks xmlns:a="http://schemas.openxmlformats.org/drawingml/2006/main" noChangeAspect="1"/>
-            </wp:cNvGraphicFramePr>
-            <a:graphic xmlns:a="http://schemas.openxmlformats.org/drawingml/2006/main">
-              <a:graphicData uri="http://schemas.openxmlformats.org/drawingml/2006/picture">
-                <pic:pic xmlns:pic="http://schemas.openxmlformats.org/drawingml/2006/picture">
-                  <pic:nvPicPr>
-                    <pic:cNvPr id="1111154906" name="Picture 1" descr="A graph of a bar&#10;&#10;AI-generated content may be incorrect."/>
                     <pic:cNvPicPr/>
                   </pic:nvPicPr>
                   <pic:blipFill>
@@ -1227,107 +1123,16 @@
     <w:p>
       <w:pPr>
         <w:jc w:val="both"/>
+      </w:pPr>
+      <w:r>
         <w:rPr>
           <w:noProof/>
-          <w14:ligatures w14:val="standardContextual"/>
-        </w:rPr>
-      </w:pPr>
-      <w:r>
-        <w:rPr>
-          <w:noProof/>
-          <w14:ligatures w14:val="standardContextual"/>
-        </w:rPr>
-        <w:t>Conclusions:</w:t>
-      </w:r>
-    </w:p>
-    <w:p>
-      <w:pPr>
-        <w:pStyle w:val="ListParagraph"/>
-        <w:numPr>
-          <w:ilvl w:val="0"/>
-          <w:numId w:val="1"/>
-        </w:numPr>
-        <w:jc w:val="both"/>
-      </w:pPr>
-      <w:r>
-        <w:t xml:space="preserve">In each of the metrics, using Scikit Learn’s Random Forest model as a stacking ensemble meta-estimator produced the lowest error. </w:t>
-      </w:r>
-    </w:p>
-    <w:p>
-      <w:pPr>
-        <w:pStyle w:val="ListParagraph"/>
-        <w:numPr>
-          <w:ilvl w:val="0"/>
-          <w:numId w:val="1"/>
-        </w:numPr>
-        <w:jc w:val="both"/>
-      </w:pPr>
-      <w:r>
-        <w:t xml:space="preserve">Voting and linear regression performed very similarly </w:t>
-      </w:r>
-    </w:p>
-    <w:p>
-      <w:pPr>
-        <w:pStyle w:val="ListParagraph"/>
-        <w:numPr>
-          <w:ilvl w:val="1"/>
-          <w:numId w:val="1"/>
-        </w:numPr>
-        <w:jc w:val="both"/>
-      </w:pPr>
-      <w:r>
-        <w:t xml:space="preserve">Which makes sense, given that their algorithm is very similar </w:t>
-      </w:r>
-    </w:p>
-    <w:p>
-      <w:pPr>
-        <w:pStyle w:val="ListParagraph"/>
-        <w:numPr>
-          <w:ilvl w:val="0"/>
-          <w:numId w:val="1"/>
-        </w:numPr>
-        <w:jc w:val="both"/>
-      </w:pPr>
-      <w:r>
-        <w:t>SVM performed the worst and MLP performed the second-worst</w:t>
-      </w:r>
-      <w:r>
-        <w:t>.</w:t>
-      </w:r>
-    </w:p>
-    <w:p>
-      <w:pPr>
-        <w:pStyle w:val="ListParagraph"/>
-        <w:jc w:val="both"/>
-      </w:pPr>
-    </w:p>
-    <w:p>
-      <w:pPr>
-        <w:jc w:val="both"/>
-      </w:pPr>
-      <w:r>
-        <w:t xml:space="preserve">Interestingly, </w:t>
-      </w:r>
-      <w:r>
-        <w:t>the MLP meta-estimator model had the lowest validation score</w:t>
-      </w:r>
-      <w:r>
-        <w:t xml:space="preserve">. Likely, its poor </w:t>
-      </w:r>
-      <w:r>
-        <w:t>testing score was due to overfitting due to the complexity of a neural network.</w:t>
-      </w:r>
-    </w:p>
-    <w:p>
-      <w:pPr>
-        <w:jc w:val="center"/>
-      </w:pPr>
-      <w:r>
+        </w:rPr>
         <w:drawing>
-          <wp:inline distT="0" distB="0" distL="0" distR="0" wp14:anchorId="0319730E" wp14:editId="2DE2C28A">
-            <wp:extent cx="2466845" cy="1407746"/>
-            <wp:effectExtent l="0" t="0" r="0" b="2540"/>
-            <wp:docPr id="1791638521" name="Picture 1" descr="A screenshot of a computer&#10;&#10;AI-generated content may be incorrect."/>
+          <wp:inline distT="0" distB="0" distL="0" distR="0" wp14:anchorId="627748BD" wp14:editId="1B0B7507">
+            <wp:extent cx="5731510" cy="2846705"/>
+            <wp:effectExtent l="0" t="0" r="0" b="0"/>
+            <wp:docPr id="972958519" name="Picture 1" descr="A graph with blue rectangular bars&#10;&#10;AI-generated content may be incorrect."/>
             <wp:cNvGraphicFramePr>
               <a:graphicFrameLocks xmlns:a="http://schemas.openxmlformats.org/drawingml/2006/main" noChangeAspect="1"/>
             </wp:cNvGraphicFramePr>
@@ -1335,7 +1140,7 @@
               <a:graphicData uri="http://schemas.openxmlformats.org/drawingml/2006/picture">
                 <pic:pic xmlns:pic="http://schemas.openxmlformats.org/drawingml/2006/picture">
                   <pic:nvPicPr>
-                    <pic:cNvPr id="1791638521" name="Picture 1" descr="A screenshot of a computer&#10;&#10;AI-generated content may be incorrect."/>
+                    <pic:cNvPr id="972958519" name="Picture 1" descr="A graph with blue rectangular bars&#10;&#10;AI-generated content may be incorrect."/>
                     <pic:cNvPicPr/>
                   </pic:nvPicPr>
                   <pic:blipFill>
@@ -1347,7 +1152,7 @@
                   <pic:spPr>
                     <a:xfrm>
                       <a:off x="0" y="0"/>
-                      <a:ext cx="2479556" cy="1415000"/>
+                      <a:ext cx="5731510" cy="2846705"/>
                     </a:xfrm>
                     <a:prstGeom prst="rect">
                       <a:avLst/>
@@ -1364,70 +1169,16 @@
       <w:pPr>
         <w:jc w:val="both"/>
       </w:pPr>
-      <w:r>
-        <w:t>As a point of comparison,</w:t>
-      </w:r>
-      <w:r>
-        <w:t xml:space="preserve"> I plotted the relative test error </w:t>
-      </w:r>
-      <w:r>
-        <w:t xml:space="preserve">for the ensemble models next to the mean relative error for the base estimators (averaged across their cross-validation folds). </w:t>
-      </w:r>
-    </w:p>
-    <w:p>
-      <w:pPr>
-        <w:jc w:val="both"/>
-      </w:pPr>
-      <w:r>
-        <w:t xml:space="preserve">I only show this for one metric for brevity. </w:t>
-      </w:r>
-      <w:r>
-        <w:t xml:space="preserve">While the </w:t>
-      </w:r>
-      <w:r>
-        <w:t>ensemble-based</w:t>
-      </w:r>
-      <w:r>
-        <w:t xml:space="preserve"> model did not always do better than the </w:t>
-      </w:r>
-      <w:proofErr w:type="spellStart"/>
-      <w:r>
-        <w:t>averaged</w:t>
-      </w:r>
-      <w:proofErr w:type="spellEnd"/>
-      <w:r>
-        <w:t xml:space="preserve"> base estimator (</w:t>
-      </w:r>
-      <w:r>
-        <w:t xml:space="preserve">e.g. SVM and linear regression), the Random Forest ensemble model outperformed all base </w:t>
-      </w:r>
-      <w:proofErr w:type="gramStart"/>
-      <w:r>
-        <w:t>estimators’</w:t>
-      </w:r>
-      <w:proofErr w:type="gramEnd"/>
-      <w:r>
-        <w:t xml:space="preserve"> averaged </w:t>
-      </w:r>
-      <w:r>
-        <w:t xml:space="preserve">scores. </w:t>
-      </w:r>
-    </w:p>
-    <w:p>
-      <w:pPr>
-        <w:jc w:val="both"/>
-      </w:pPr>
-    </w:p>
-    <w:p>
-      <w:pPr>
-        <w:jc w:val="both"/>
-      </w:pPr>
-      <w:r>
+      <w:commentRangeStart w:id="3"/>
+      <w:r>
+        <w:rPr>
+          <w:noProof/>
+        </w:rPr>
         <w:drawing>
-          <wp:inline distT="0" distB="0" distL="0" distR="0" wp14:anchorId="168BC5F5" wp14:editId="5AB04D9B">
+          <wp:inline distT="0" distB="0" distL="0" distR="0" wp14:anchorId="390D4AE7" wp14:editId="11B53F08">
             <wp:extent cx="5731510" cy="2846705"/>
             <wp:effectExtent l="0" t="0" r="0" b="0"/>
-            <wp:docPr id="404250439" name="Picture 1" descr="A graph with different colored bars&#10;&#10;AI-generated content may be incorrect."/>
+            <wp:docPr id="1680528652" name="Picture 1" descr="A graph with blue rectangular bars&#10;&#10;AI-generated content may be incorrect."/>
             <wp:cNvGraphicFramePr>
               <a:graphicFrameLocks xmlns:a="http://schemas.openxmlformats.org/drawingml/2006/main" noChangeAspect="1"/>
             </wp:cNvGraphicFramePr>
@@ -1435,7 +1186,7 @@
               <a:graphicData uri="http://schemas.openxmlformats.org/drawingml/2006/picture">
                 <pic:pic xmlns:pic="http://schemas.openxmlformats.org/drawingml/2006/picture">
                   <pic:nvPicPr>
-                    <pic:cNvPr id="404250439" name="Picture 1" descr="A graph with different colored bars&#10;&#10;AI-generated content may be incorrect."/>
+                    <pic:cNvPr id="1680528652" name="Picture 1" descr="A graph with blue rectangular bars&#10;&#10;AI-generated content may be incorrect."/>
                     <pic:cNvPicPr/>
                   </pic:nvPicPr>
                   <pic:blipFill>
@@ -1459,6 +1210,425 @@
           </wp:inline>
         </w:drawing>
       </w:r>
+      <w:commentRangeEnd w:id="3"/>
+      <w:r>
+        <w:commentReference w:id="3"/>
+      </w:r>
+    </w:p>
+    <w:p>
+      <w:pPr>
+        <w:jc w:val="both"/>
+        <w:rPr>
+          <w:noProof/>
+          <w14:ligatures w14:val="standardContextual"/>
+        </w:rPr>
+      </w:pPr>
+      <w:r>
+        <w:rPr>
+          <w:noProof/>
+        </w:rPr>
+        <w:lastRenderedPageBreak/>
+        <w:drawing>
+          <wp:inline distT="0" distB="0" distL="0" distR="0" wp14:anchorId="10E855FC" wp14:editId="3AD1A2D0">
+            <wp:extent cx="5731510" cy="2846705"/>
+            <wp:effectExtent l="0" t="0" r="0" b="0"/>
+            <wp:docPr id="674343652" name="Picture 1" descr="A graph of a bar&#10;&#10;AI-generated content may be incorrect."/>
+            <wp:cNvGraphicFramePr>
+              <a:graphicFrameLocks xmlns:a="http://schemas.openxmlformats.org/drawingml/2006/main" noChangeAspect="1"/>
+            </wp:cNvGraphicFramePr>
+            <a:graphic xmlns:a="http://schemas.openxmlformats.org/drawingml/2006/main">
+              <a:graphicData uri="http://schemas.openxmlformats.org/drawingml/2006/picture">
+                <pic:pic xmlns:pic="http://schemas.openxmlformats.org/drawingml/2006/picture">
+                  <pic:nvPicPr>
+                    <pic:cNvPr id="674343652" name="Picture 1" descr="A graph of a bar&#10;&#10;AI-generated content may be incorrect."/>
+                    <pic:cNvPicPr/>
+                  </pic:nvPicPr>
+                  <pic:blipFill>
+                    <a:blip r:embed="rId12"/>
+                    <a:stretch>
+                      <a:fillRect/>
+                    </a:stretch>
+                  </pic:blipFill>
+                  <pic:spPr>
+                    <a:xfrm>
+                      <a:off x="0" y="0"/>
+                      <a:ext cx="5731510" cy="2846705"/>
+                    </a:xfrm>
+                    <a:prstGeom prst="rect">
+                      <a:avLst/>
+                    </a:prstGeom>
+                  </pic:spPr>
+                </pic:pic>
+              </a:graphicData>
+            </a:graphic>
+          </wp:inline>
+        </w:drawing>
+      </w:r>
+      <w:r>
+        <w:rPr>
+          <w:noProof/>
+          <w14:ligatures w14:val="standardContextual"/>
+        </w:rPr>
+        <w:t xml:space="preserve"> </w:t>
+      </w:r>
+      <w:r>
+        <w:rPr>
+          <w:noProof/>
+        </w:rPr>
+        <w:drawing>
+          <wp:inline distT="0" distB="0" distL="0" distR="0" wp14:anchorId="737D2A15" wp14:editId="52FCD65C">
+            <wp:extent cx="5731510" cy="2846705"/>
+            <wp:effectExtent l="0" t="0" r="0" b="0"/>
+            <wp:docPr id="1111154906" name="Picture 1" descr="A graph of a bar&#10;&#10;AI-generated content may be incorrect."/>
+            <wp:cNvGraphicFramePr>
+              <a:graphicFrameLocks xmlns:a="http://schemas.openxmlformats.org/drawingml/2006/main" noChangeAspect="1"/>
+            </wp:cNvGraphicFramePr>
+            <a:graphic xmlns:a="http://schemas.openxmlformats.org/drawingml/2006/main">
+              <a:graphicData uri="http://schemas.openxmlformats.org/drawingml/2006/picture">
+                <pic:pic xmlns:pic="http://schemas.openxmlformats.org/drawingml/2006/picture">
+                  <pic:nvPicPr>
+                    <pic:cNvPr id="1111154906" name="Picture 1" descr="A graph of a bar&#10;&#10;AI-generated content may be incorrect."/>
+                    <pic:cNvPicPr/>
+                  </pic:nvPicPr>
+                  <pic:blipFill>
+                    <a:blip r:embed="rId13"/>
+                    <a:stretch>
+                      <a:fillRect/>
+                    </a:stretch>
+                  </pic:blipFill>
+                  <pic:spPr>
+                    <a:xfrm>
+                      <a:off x="0" y="0"/>
+                      <a:ext cx="5731510" cy="2846705"/>
+                    </a:xfrm>
+                    <a:prstGeom prst="rect">
+                      <a:avLst/>
+                    </a:prstGeom>
+                  </pic:spPr>
+                </pic:pic>
+              </a:graphicData>
+            </a:graphic>
+          </wp:inline>
+        </w:drawing>
+      </w:r>
+    </w:p>
+    <w:p>
+      <w:pPr>
+        <w:jc w:val="both"/>
+        <w:rPr>
+          <w:noProof/>
+          <w14:ligatures w14:val="standardContextual"/>
+        </w:rPr>
+      </w:pPr>
+      <w:r>
+        <w:rPr>
+          <w:noProof/>
+          <w14:ligatures w14:val="standardContextual"/>
+        </w:rPr>
+        <w:t>Conclusions:</w:t>
+      </w:r>
+    </w:p>
+    <w:p>
+      <w:pPr>
+        <w:pStyle w:val="ListParagraph"/>
+        <w:numPr>
+          <w:ilvl w:val="0"/>
+          <w:numId w:val="1"/>
+        </w:numPr>
+        <w:jc w:val="both"/>
+      </w:pPr>
+      <w:r>
+        <w:t xml:space="preserve">In each of the metrics, using Scikit Learn’s Random Forest model as a stacking ensemble meta-estimator </w:t>
+      </w:r>
+      <w:commentRangeStart w:id="4"/>
+      <w:r>
+        <w:t>produced the lowest error</w:t>
+      </w:r>
+      <w:commentRangeEnd w:id="4"/>
+      <w:r>
+        <w:commentReference w:id="4"/>
+      </w:r>
+      <w:r>
+        <w:t xml:space="preserve">. </w:t>
+      </w:r>
+    </w:p>
+    <w:p>
+      <w:pPr>
+        <w:pStyle w:val="ListParagraph"/>
+        <w:numPr>
+          <w:ilvl w:val="0"/>
+          <w:numId w:val="1"/>
+        </w:numPr>
+        <w:jc w:val="both"/>
+      </w:pPr>
+      <w:r>
+        <w:t xml:space="preserve">Voting and linear regression performed very similarly </w:t>
+      </w:r>
+    </w:p>
+    <w:p>
+      <w:pPr>
+        <w:pStyle w:val="ListParagraph"/>
+        <w:numPr>
+          <w:ilvl w:val="1"/>
+          <w:numId w:val="1"/>
+        </w:numPr>
+        <w:jc w:val="both"/>
+      </w:pPr>
+      <w:r>
+        <w:t xml:space="preserve">Which makes sense, given that their algorithm is very similar </w:t>
+      </w:r>
+    </w:p>
+    <w:p>
+      <w:pPr>
+        <w:pStyle w:val="ListParagraph"/>
+        <w:numPr>
+          <w:ilvl w:val="0"/>
+          <w:numId w:val="1"/>
+        </w:numPr>
+        <w:jc w:val="both"/>
+      </w:pPr>
+      <w:r>
+        <w:t>SVM performed the worst and MLP performed the second-worst</w:t>
+      </w:r>
+      <w:r>
+        <w:t>.</w:t>
+      </w:r>
+    </w:p>
+    <w:p>
+      <w:pPr>
+        <w:pStyle w:val="ListParagraph"/>
+        <w:jc w:val="both"/>
+      </w:pPr>
+    </w:p>
+    <w:p>
+      <w:pPr>
+        <w:jc w:val="both"/>
+      </w:pPr>
+      <w:r>
+        <w:t xml:space="preserve">Interestingly, </w:t>
+      </w:r>
+      <w:r>
+        <w:t>the MLP meta-estimator model had the lowest validation score</w:t>
+      </w:r>
+      <w:r>
+        <w:t xml:space="preserve">. Likely, its poor </w:t>
+      </w:r>
+      <w:r>
+        <w:t>testing score was due to overfitting due to the complexity of a neural network.</w:t>
+      </w:r>
+    </w:p>
+    <w:p>
+      <w:pPr>
+        <w:jc w:val="center"/>
+      </w:pPr>
+      <w:r>
+        <w:rPr>
+          <w:noProof/>
+        </w:rPr>
+        <w:drawing>
+          <wp:inline distT="0" distB="0" distL="0" distR="0" wp14:anchorId="0319730E" wp14:editId="2DE2C28A">
+            <wp:extent cx="2466845" cy="1407746"/>
+            <wp:effectExtent l="0" t="0" r="0" b="2540"/>
+            <wp:docPr id="1791638521" name="Picture 1" descr="A screenshot of a computer&#10;&#10;AI-generated content may be incorrect."/>
+            <wp:cNvGraphicFramePr>
+              <a:graphicFrameLocks xmlns:a="http://schemas.openxmlformats.org/drawingml/2006/main" noChangeAspect="1"/>
+            </wp:cNvGraphicFramePr>
+            <a:graphic xmlns:a="http://schemas.openxmlformats.org/drawingml/2006/main">
+              <a:graphicData uri="http://schemas.openxmlformats.org/drawingml/2006/picture">
+                <pic:pic xmlns:pic="http://schemas.openxmlformats.org/drawingml/2006/picture">
+                  <pic:nvPicPr>
+                    <pic:cNvPr id="1791638521" name="Picture 1" descr="A screenshot of a computer&#10;&#10;AI-generated content may be incorrect."/>
+                    <pic:cNvPicPr/>
+                  </pic:nvPicPr>
+                  <pic:blipFill>
+                    <a:blip r:embed="rId14"/>
+                    <a:stretch>
+                      <a:fillRect/>
+                    </a:stretch>
+                  </pic:blipFill>
+                  <pic:spPr>
+                    <a:xfrm>
+                      <a:off x="0" y="0"/>
+                      <a:ext cx="2479556" cy="1415000"/>
+                    </a:xfrm>
+                    <a:prstGeom prst="rect">
+                      <a:avLst/>
+                    </a:prstGeom>
+                  </pic:spPr>
+                </pic:pic>
+              </a:graphicData>
+            </a:graphic>
+          </wp:inline>
+        </w:drawing>
+      </w:r>
+    </w:p>
+    <w:p>
+      <w:pPr>
+        <w:jc w:val="both"/>
+      </w:pPr>
+      <w:r>
+        <w:lastRenderedPageBreak/>
+        <w:t>As a point of comparison,</w:t>
+      </w:r>
+      <w:r>
+        <w:t xml:space="preserve"> I plotted the relative test error </w:t>
+      </w:r>
+      <w:r>
+        <w:t xml:space="preserve">for the ensemble models next to the mean relative error for the base estimators (averaged across their cross-validation folds). </w:t>
+      </w:r>
+    </w:p>
+    <w:p>
+      <w:pPr>
+        <w:jc w:val="both"/>
+      </w:pPr>
+      <w:r>
+        <w:t xml:space="preserve">I only show this for one metric for brevity. </w:t>
+      </w:r>
+      <w:r>
+        <w:t xml:space="preserve">While the </w:t>
+      </w:r>
+      <w:r>
+        <w:t>ensemble-based</w:t>
+      </w:r>
+      <w:r>
+        <w:t xml:space="preserve"> model did not always do better than the </w:t>
+      </w:r>
+      <w:proofErr w:type="spellStart"/>
+      <w:r>
+        <w:t>averaged</w:t>
+      </w:r>
+      <w:proofErr w:type="spellEnd"/>
+      <w:r>
+        <w:t xml:space="preserve"> base estimator (</w:t>
+      </w:r>
+      <w:r>
+        <w:t xml:space="preserve">e.g. SVM and linear regression), the Random Forest ensemble model outperformed all base </w:t>
+      </w:r>
+      <w:proofErr w:type="gramStart"/>
+      <w:r>
+        <w:t>estimators’</w:t>
+      </w:r>
+      <w:proofErr w:type="gramEnd"/>
+      <w:r>
+        <w:t xml:space="preserve"> averaged </w:t>
+      </w:r>
+      <w:r>
+        <w:t xml:space="preserve">scores. </w:t>
+      </w:r>
+    </w:p>
+    <w:p>
+      <w:pPr>
+        <w:jc w:val="both"/>
+      </w:pPr>
+    </w:p>
+    <w:p>
+      <w:pPr>
+        <w:jc w:val="both"/>
+      </w:pPr>
+      <w:r>
+        <w:rPr>
+          <w:noProof/>
+          <w14:ligatures w14:val="standardContextual"/>
+        </w:rPr>
+        <mc:AlternateContent>
+          <mc:Choice Requires="wps">
+            <w:drawing>
+              <wp:anchor distT="0" distB="0" distL="114300" distR="114300" simplePos="0" relativeHeight="251658245" behindDoc="0" locked="0" layoutInCell="1" allowOverlap="1" wp14:anchorId="5EB35CE9" wp14:editId="2983B830">
+                <wp:simplePos x="0" y="0"/>
+                <wp:positionH relativeFrom="column">
+                  <wp:posOffset>298450</wp:posOffset>
+                </wp:positionH>
+                <wp:positionV relativeFrom="paragraph">
+                  <wp:posOffset>1464919</wp:posOffset>
+                </wp:positionV>
+                <wp:extent cx="5374432" cy="31102"/>
+                <wp:effectExtent l="0" t="0" r="23495" b="20320"/>
+                <wp:wrapNone/>
+                <wp:docPr id="151130892" name="Straight Connector 2"/>
+                <wp:cNvGraphicFramePr/>
+                <a:graphic xmlns:a="http://schemas.openxmlformats.org/drawingml/2006/main">
+                  <a:graphicData uri="http://schemas.microsoft.com/office/word/2010/wordprocessingShape">
+                    <wps:wsp>
+                      <wps:cNvCnPr/>
+                      <wps:spPr>
+                        <a:xfrm>
+                          <a:off x="0" y="0"/>
+                          <a:ext cx="5374432" cy="31102"/>
+                        </a:xfrm>
+                        <a:prstGeom prst="line">
+                          <a:avLst/>
+                        </a:prstGeom>
+                      </wps:spPr>
+                      <wps:style>
+                        <a:lnRef idx="1">
+                          <a:schemeClr val="accent1"/>
+                        </a:lnRef>
+                        <a:fillRef idx="0">
+                          <a:schemeClr val="accent1"/>
+                        </a:fillRef>
+                        <a:effectRef idx="0">
+                          <a:schemeClr val="accent1"/>
+                        </a:effectRef>
+                        <a:fontRef idx="minor">
+                          <a:schemeClr val="tx1"/>
+                        </a:fontRef>
+                      </wps:style>
+                      <wps:bodyPr/>
+                    </wps:wsp>
+                  </a:graphicData>
+                </a:graphic>
+              </wp:anchor>
+            </w:drawing>
+          </mc:Choice>
+          <mc:Fallback>
+            <w:pict>
+              <v:line w14:anchorId="2501D04D" id="Straight Connector 2" o:spid="_x0000_s1026" style="position:absolute;z-index:251658245;visibility:visible;mso-wrap-style:square;mso-wrap-distance-left:9pt;mso-wrap-distance-top:0;mso-wrap-distance-right:9pt;mso-wrap-distance-bottom:0;mso-position-horizontal:absolute;mso-position-horizontal-relative:text;mso-position-vertical:absolute;mso-position-vertical-relative:text" from="23.5pt,115.35pt" to="446.7pt,117.8pt" o:gfxdata="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" strokecolor="#156082 [3204]" strokeweight=".5pt">
+                <v:stroke joinstyle="miter"/>
+              </v:line>
+            </w:pict>
+          </mc:Fallback>
+        </mc:AlternateContent>
+      </w:r>
+      <w:r>
+        <w:rPr>
+          <w:noProof/>
+        </w:rPr>
+        <w:drawing>
+          <wp:inline distT="0" distB="0" distL="0" distR="0" wp14:anchorId="168BC5F5" wp14:editId="5AB04D9B">
+            <wp:extent cx="5731510" cy="2846705"/>
+            <wp:effectExtent l="0" t="0" r="0" b="0"/>
+            <wp:docPr id="404250439" name="Picture 1" descr="A graph with different colored bars&#10;&#10;AI-generated content may be incorrect."/>
+            <wp:cNvGraphicFramePr>
+              <a:graphicFrameLocks xmlns:a="http://schemas.openxmlformats.org/drawingml/2006/main" noChangeAspect="1"/>
+            </wp:cNvGraphicFramePr>
+            <a:graphic xmlns:a="http://schemas.openxmlformats.org/drawingml/2006/main">
+              <a:graphicData uri="http://schemas.openxmlformats.org/drawingml/2006/picture">
+                <pic:pic xmlns:pic="http://schemas.openxmlformats.org/drawingml/2006/picture">
+                  <pic:nvPicPr>
+                    <pic:cNvPr id="404250439" name="Picture 1" descr="A graph with different colored bars&#10;&#10;AI-generated content may be incorrect."/>
+                    <pic:cNvPicPr/>
+                  </pic:nvPicPr>
+                  <pic:blipFill>
+                    <a:blip r:embed="rId15"/>
+                    <a:stretch>
+                      <a:fillRect/>
+                    </a:stretch>
+                  </pic:blipFill>
+                  <pic:spPr>
+                    <a:xfrm>
+                      <a:off x="0" y="0"/>
+                      <a:ext cx="5731510" cy="2846705"/>
+                    </a:xfrm>
+                    <a:prstGeom prst="rect">
+                      <a:avLst/>
+                    </a:prstGeom>
+                  </pic:spPr>
+                </pic:pic>
+              </a:graphicData>
+            </a:graphic>
+          </wp:inline>
+        </w:drawing>
+      </w:r>
     </w:p>
     <w:p>
       <w:pPr>
@@ -1529,7 +1699,7 @@
                 <wp:cNvGraphicFramePr/>
                 <a:graphic xmlns:a="http://schemas.openxmlformats.org/drawingml/2006/main">
                   <a:graphicData uri="http://schemas.microsoft.com/office/word/2010/wordprocessingInk">
-                    <w14:contentPart bwMode="auto" r:id="rId12">
+                    <w14:contentPart bwMode="auto" r:id="rId16">
                       <w14:nvContentPartPr>
                         <w14:cNvContentPartPr/>
                       </w14:nvContentPartPr>
@@ -1543,9 +1713,9 @@
               </wp:anchor>
             </w:drawing>
           </mc:Choice>
-          <mc:Fallback>
+          <mc:Fallback xmlns:pic="http://schemas.openxmlformats.org/drawingml/2006/picture" xmlns:a="http://schemas.openxmlformats.org/drawingml/2006/main">
             <w:pict>
-              <v:shapetype w14:anchorId="2AEBA0C4" id="_x0000_t75" coordsize="21600,21600" o:spt="75" o:preferrelative="t" path="m@4@5l@4@11@9@11@9@5xe" filled="f" stroked="f">
+              <v:shapetype id="_x0000_t75" coordsize="21600,21600" filled="f" stroked="f" o:spt="75" o:preferrelative="t" path="m@4@5l@4@11@9@11@9@5xe" w14:anchorId="2AEBA0C4">
                 <v:stroke joinstyle="miter"/>
                 <v:formulas>
                   <v:f eqn="if lineDrawn pixelLineWidth 0"/>
@@ -1561,11 +1731,11 @@
                   <v:f eqn="prod @7 21600 pixelHeight"/>
                   <v:f eqn="sum @10 21600 0"/>
                 </v:formulas>
-                <v:path o:extrusionok="f" gradientshapeok="t" o:connecttype="rect"/>
+                <v:path gradientshapeok="t" o:connecttype="rect" o:extrusionok="f"/>
                 <o:lock v:ext="edit" aspectratio="t"/>
               </v:shapetype>
-              <v:shape id="Ink 6" o:spid="_x0000_s1026" type="#_x0000_t75" style="position:absolute;margin-left:245.55pt;margin-top:26.05pt;width:106.5pt;height:12.9pt;z-index:251658243;visibility:visible;mso-wrap-style:square;mso-wrap-distance-left:9pt;mso-wrap-distance-top:0;mso-wrap-distance-right:9pt;mso-wrap-distance-bottom:0;mso-position-horizontal:absolute;mso-position-horizontal-relative:text;mso-position-vertical:absolute;mso-position-vertical-relative:text" o:gfxdata="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">
-                <v:imagedata r:id="rId13" o:title=""/>
+              <v:shape id="Ink 6" style="position:absolute;margin-left:245.55pt;margin-top:26.05pt;width:106.5pt;height:12.9pt;z-index:251658243;visibility:visible;mso-wrap-style:square;mso-wrap-distance-left:9pt;mso-wrap-distance-top:0;mso-wrap-distance-right:9pt;mso-wrap-distance-bottom:0;mso-position-horizontal:absolute;mso-position-horizontal-relative:text;mso-position-vertical:absolute;mso-position-vertical-relative:text" o:spid="_x0000_s1026" type="#_x0000_t75" o:gfxdata="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">
+                <v:imagedata o:title="" r:id="rId17"/>
               </v:shape>
             </w:pict>
           </mc:Fallback>
@@ -1594,7 +1764,7 @@
                 <wp:cNvGraphicFramePr/>
                 <a:graphic xmlns:a="http://schemas.openxmlformats.org/drawingml/2006/main">
                   <a:graphicData uri="http://schemas.microsoft.com/office/word/2010/wordprocessingInk">
-                    <w14:contentPart bwMode="auto" r:id="rId14">
+                    <w14:contentPart bwMode="auto" r:id="rId18">
                       <w14:nvContentPartPr>
                         <w14:cNvContentPartPr/>
                       </w14:nvContentPartPr>
@@ -1608,10 +1778,10 @@
               </wp:anchor>
             </w:drawing>
           </mc:Choice>
-          <mc:Fallback>
+          <mc:Fallback xmlns:pic="http://schemas.openxmlformats.org/drawingml/2006/picture" xmlns:a="http://schemas.openxmlformats.org/drawingml/2006/main">
             <w:pict>
-              <v:shape w14:anchorId="458F64D4" id="Ink 5" o:spid="_x0000_s1026" type="#_x0000_t75" style="position:absolute;margin-left:107.4pt;margin-top:25.95pt;width:60.5pt;height:12.8pt;z-index:251658242;visibility:visible;mso-wrap-style:square;mso-wrap-distance-left:9pt;mso-wrap-distance-top:0;mso-wrap-distance-right:9pt;mso-wrap-distance-bottom:0;mso-position-horizontal:absolute;mso-position-horizontal-relative:text;mso-position-vertical:absolute;mso-position-vertical-relative:text" o:gfxdata="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">
-                <v:imagedata r:id="rId15" o:title=""/>
+              <v:shape id="Ink 5" style="position:absolute;margin-left:107.4pt;margin-top:25.95pt;width:60.5pt;height:12.8pt;z-index:251658242;visibility:visible;mso-wrap-style:square;mso-wrap-distance-left:9pt;mso-wrap-distance-top:0;mso-wrap-distance-right:9pt;mso-wrap-distance-bottom:0;mso-position-horizontal:absolute;mso-position-horizontal-relative:text;mso-position-vertical:absolute;mso-position-vertical-relative:text" o:spid="_x0000_s1026" type="#_x0000_t75" o:gfxdata="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" w14:anchorId="458F64D4">
+                <v:imagedata o:title="" r:id="rId19"/>
               </v:shape>
             </w:pict>
           </mc:Fallback>
@@ -1640,7 +1810,7 @@
                 <wp:cNvGraphicFramePr/>
                 <a:graphic xmlns:a="http://schemas.openxmlformats.org/drawingml/2006/main">
                   <a:graphicData uri="http://schemas.microsoft.com/office/word/2010/wordprocessingInk">
-                    <w14:contentPart bwMode="auto" r:id="rId16">
+                    <w14:contentPart bwMode="auto" r:id="rId20">
                       <w14:nvContentPartPr>
                         <w14:cNvContentPartPr/>
                       </w14:nvContentPartPr>
@@ -1654,10 +1824,10 @@
               </wp:anchor>
             </w:drawing>
           </mc:Choice>
-          <mc:Fallback>
+          <mc:Fallback xmlns:pic="http://schemas.openxmlformats.org/drawingml/2006/picture" xmlns:a="http://schemas.openxmlformats.org/drawingml/2006/main">
             <w:pict>
-              <v:shape w14:anchorId="0CB06FB3" id="Ink 4" o:spid="_x0000_s1026" type="#_x0000_t75" style="position:absolute;margin-left:179.7pt;margin-top:102.25pt;width:56.85pt;height:11.4pt;z-index:251658241;visibility:visible;mso-wrap-style:square;mso-wrap-distance-left:9pt;mso-wrap-distance-top:0;mso-wrap-distance-right:9pt;mso-wrap-distance-bottom:0;mso-position-horizontal:absolute;mso-position-horizontal-relative:text;mso-position-vertical:absolute;mso-position-vertical-relative:text" o:gfxdata="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">
-                <v:imagedata r:id="rId17" o:title=""/>
+              <v:shape id="Ink 4" style="position:absolute;margin-left:179.7pt;margin-top:102.25pt;width:56.85pt;height:11.4pt;z-index:251658241;visibility:visible;mso-wrap-style:square;mso-wrap-distance-left:9pt;mso-wrap-distance-top:0;mso-wrap-distance-right:9pt;mso-wrap-distance-bottom:0;mso-position-horizontal:absolute;mso-position-horizontal-relative:text;mso-position-vertical:absolute;mso-position-vertical-relative:text" o:spid="_x0000_s1026" type="#_x0000_t75" o:gfxdata="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" w14:anchorId="0CB06FB3">
+                <v:imagedata o:title="" r:id="rId21"/>
               </v:shape>
             </w:pict>
           </mc:Fallback>
@@ -1686,7 +1856,7 @@
                 <wp:cNvGraphicFramePr/>
                 <a:graphic xmlns:a="http://schemas.openxmlformats.org/drawingml/2006/main">
                   <a:graphicData uri="http://schemas.microsoft.com/office/word/2010/wordprocessingInk">
-                    <w14:contentPart bwMode="auto" r:id="rId18">
+                    <w14:contentPart bwMode="auto" r:id="rId22">
                       <w14:nvContentPartPr>
                         <w14:cNvContentPartPr/>
                       </w14:nvContentPartPr>
@@ -1700,16 +1870,19 @@
               </wp:anchor>
             </w:drawing>
           </mc:Choice>
-          <mc:Fallback>
+          <mc:Fallback xmlns:pic="http://schemas.openxmlformats.org/drawingml/2006/picture" xmlns:a="http://schemas.openxmlformats.org/drawingml/2006/main">
             <w:pict>
-              <v:shape w14:anchorId="4B00CCCD" id="Ink 3" o:spid="_x0000_s1026" type="#_x0000_t75" style="position:absolute;margin-left:383.15pt;margin-top:61.2pt;width:60.95pt;height:12.85pt;z-index:251658240;visibility:visible;mso-wrap-style:square;mso-wrap-distance-left:9pt;mso-wrap-distance-top:0;mso-wrap-distance-right:9pt;mso-wrap-distance-bottom:0;mso-position-horizontal:absolute;mso-position-horizontal-relative:text;mso-position-vertical:absolute;mso-position-vertical-relative:text" o:gfxdata="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">
-                <v:imagedata r:id="rId19" o:title=""/>
+              <v:shape id="Ink 3" style="position:absolute;margin-left:383.15pt;margin-top:61.2pt;width:60.95pt;height:12.85pt;z-index:251658240;visibility:visible;mso-wrap-style:square;mso-wrap-distance-left:9pt;mso-wrap-distance-top:0;mso-wrap-distance-right:9pt;mso-wrap-distance-bottom:0;mso-position-horizontal:absolute;mso-position-horizontal-relative:text;mso-position-vertical:absolute;mso-position-vertical-relative:text" o:spid="_x0000_s1026" type="#_x0000_t75" o:gfxdata="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" w14:anchorId="4B00CCCD">
+                <v:imagedata o:title="" r:id="rId23"/>
               </v:shape>
             </w:pict>
           </mc:Fallback>
         </mc:AlternateContent>
       </w:r>
       <w:r>
+        <w:rPr>
+          <w:noProof/>
+        </w:rPr>
         <w:drawing>
           <wp:inline distT="0" distB="0" distL="0" distR="0" wp14:anchorId="6A4B0A6B" wp14:editId="2AA93708">
             <wp:extent cx="5731510" cy="1628775"/>
@@ -1726,7 +1899,7 @@
                     <pic:cNvPicPr/>
                   </pic:nvPicPr>
                   <pic:blipFill>
-                    <a:blip r:embed="rId20"/>
+                    <a:blip r:embed="rId24"/>
                     <a:stretch>
                       <a:fillRect/>
                     </a:stretch>
@@ -1774,6 +1947,10 @@
     </w:p>
     <w:p>
       <w:r>
+        <w:rPr>
+          <w:noProof/>
+        </w:rPr>
+        <w:lastRenderedPageBreak/>
         <w:drawing>
           <wp:inline distT="0" distB="0" distL="0" distR="0" wp14:anchorId="55B58966" wp14:editId="09103196">
             <wp:extent cx="5731510" cy="2846705"/>
@@ -1787,191 +1964,6 @@
                 <pic:pic xmlns:pic="http://schemas.openxmlformats.org/drawingml/2006/picture">
                   <pic:nvPicPr>
                     <pic:cNvPr id="2064527326" name=""/>
-                    <pic:cNvPicPr/>
-                  </pic:nvPicPr>
-                  <pic:blipFill>
-                    <a:blip r:embed="rId21"/>
-                    <a:stretch>
-                      <a:fillRect/>
-                    </a:stretch>
-                  </pic:blipFill>
-                  <pic:spPr>
-                    <a:xfrm>
-                      <a:off x="0" y="0"/>
-                      <a:ext cx="5731510" cy="2846705"/>
-                    </a:xfrm>
-                    <a:prstGeom prst="rect">
-                      <a:avLst/>
-                    </a:prstGeom>
-                  </pic:spPr>
-                </pic:pic>
-              </a:graphicData>
-            </a:graphic>
-          </wp:inline>
-        </w:drawing>
-      </w:r>
-    </w:p>
-    <w:p>
-      <w:pPr>
-        <w:rPr>
-          <w:noProof/>
-          <w14:ligatures w14:val="standardContextual"/>
-        </w:rPr>
-      </w:pPr>
-      <w:r>
-        <w:drawing>
-          <wp:inline distT="0" distB="0" distL="0" distR="0" wp14:anchorId="0B3E56B1" wp14:editId="0C57250C">
-            <wp:extent cx="5731510" cy="2846705"/>
-            <wp:effectExtent l="0" t="0" r="0" b="0"/>
-            <wp:docPr id="1670060314" name="Picture 1" descr="A graph of a graph&#10;&#10;AI-generated content may be incorrect."/>
-            <wp:cNvGraphicFramePr>
-              <a:graphicFrameLocks xmlns:a="http://schemas.openxmlformats.org/drawingml/2006/main" noChangeAspect="1"/>
-            </wp:cNvGraphicFramePr>
-            <a:graphic xmlns:a="http://schemas.openxmlformats.org/drawingml/2006/main">
-              <a:graphicData uri="http://schemas.openxmlformats.org/drawingml/2006/picture">
-                <pic:pic xmlns:pic="http://schemas.openxmlformats.org/drawingml/2006/picture">
-                  <pic:nvPicPr>
-                    <pic:cNvPr id="1670060314" name="Picture 1" descr="A graph of a graph&#10;&#10;AI-generated content may be incorrect."/>
-                    <pic:cNvPicPr/>
-                  </pic:nvPicPr>
-                  <pic:blipFill>
-                    <a:blip r:embed="rId22"/>
-                    <a:stretch>
-                      <a:fillRect/>
-                    </a:stretch>
-                  </pic:blipFill>
-                  <pic:spPr>
-                    <a:xfrm>
-                      <a:off x="0" y="0"/>
-                      <a:ext cx="5731510" cy="2846705"/>
-                    </a:xfrm>
-                    <a:prstGeom prst="rect">
-                      <a:avLst/>
-                    </a:prstGeom>
-                  </pic:spPr>
-                </pic:pic>
-              </a:graphicData>
-            </a:graphic>
-          </wp:inline>
-        </w:drawing>
-      </w:r>
-      <w:r>
-        <w:rPr>
-          <w:noProof/>
-          <w14:ligatures w14:val="standardContextual"/>
-        </w:rPr>
-        <w:t xml:space="preserve"> </w:t>
-      </w:r>
-      <w:r>
-        <w:drawing>
-          <wp:inline distT="0" distB="0" distL="0" distR="0" wp14:anchorId="73FBD853" wp14:editId="2B94EECE">
-            <wp:extent cx="5731510" cy="2846705"/>
-            <wp:effectExtent l="0" t="0" r="0" b="0"/>
-            <wp:docPr id="1586132792" name="Picture 1"/>
-            <wp:cNvGraphicFramePr>
-              <a:graphicFrameLocks xmlns:a="http://schemas.openxmlformats.org/drawingml/2006/main" noChangeAspect="1"/>
-            </wp:cNvGraphicFramePr>
-            <a:graphic xmlns:a="http://schemas.openxmlformats.org/drawingml/2006/main">
-              <a:graphicData uri="http://schemas.openxmlformats.org/drawingml/2006/picture">
-                <pic:pic xmlns:pic="http://schemas.openxmlformats.org/drawingml/2006/picture">
-                  <pic:nvPicPr>
-                    <pic:cNvPr id="1586132792" name=""/>
-                    <pic:cNvPicPr/>
-                  </pic:nvPicPr>
-                  <pic:blipFill>
-                    <a:blip r:embed="rId23"/>
-                    <a:stretch>
-                      <a:fillRect/>
-                    </a:stretch>
-                  </pic:blipFill>
-                  <pic:spPr>
-                    <a:xfrm>
-                      <a:off x="0" y="0"/>
-                      <a:ext cx="5731510" cy="2846705"/>
-                    </a:xfrm>
-                    <a:prstGeom prst="rect">
-                      <a:avLst/>
-                    </a:prstGeom>
-                  </pic:spPr>
-                </pic:pic>
-              </a:graphicData>
-            </a:graphic>
-          </wp:inline>
-        </w:drawing>
-      </w:r>
-      <w:r>
-        <w:rPr>
-          <w:noProof/>
-          <w14:ligatures w14:val="standardContextual"/>
-        </w:rPr>
-        <w:t xml:space="preserve"> </w:t>
-      </w:r>
-      <w:r>
-        <w:rPr>
-          <w:noProof/>
-          <w14:ligatures w14:val="standardContextual"/>
-        </w:rPr>
-        <w:drawing>
-          <wp:inline distT="0" distB="0" distL="0" distR="0" wp14:anchorId="4A47D456" wp14:editId="6B748C75">
-            <wp:extent cx="5731510" cy="2846705"/>
-            <wp:effectExtent l="0" t="0" r="0" b="0"/>
-            <wp:docPr id="1611879224" name="Picture 1"/>
-            <wp:cNvGraphicFramePr>
-              <a:graphicFrameLocks xmlns:a="http://schemas.openxmlformats.org/drawingml/2006/main" noChangeAspect="1"/>
-            </wp:cNvGraphicFramePr>
-            <a:graphic xmlns:a="http://schemas.openxmlformats.org/drawingml/2006/main">
-              <a:graphicData uri="http://schemas.openxmlformats.org/drawingml/2006/picture">
-                <pic:pic xmlns:pic="http://schemas.openxmlformats.org/drawingml/2006/picture">
-                  <pic:nvPicPr>
-                    <pic:cNvPr id="1611879224" name=""/>
-                    <pic:cNvPicPr/>
-                  </pic:nvPicPr>
-                  <pic:blipFill>
-                    <a:blip r:embed="rId24"/>
-                    <a:stretch>
-                      <a:fillRect/>
-                    </a:stretch>
-                  </pic:blipFill>
-                  <pic:spPr>
-                    <a:xfrm>
-                      <a:off x="0" y="0"/>
-                      <a:ext cx="5731510" cy="2846705"/>
-                    </a:xfrm>
-                    <a:prstGeom prst="rect">
-                      <a:avLst/>
-                    </a:prstGeom>
-                  </pic:spPr>
-                </pic:pic>
-              </a:graphicData>
-            </a:graphic>
-          </wp:inline>
-        </w:drawing>
-      </w:r>
-      <w:r>
-        <w:rPr>
-          <w:noProof/>
-          <w14:ligatures w14:val="standardContextual"/>
-        </w:rPr>
-        <w:t xml:space="preserve"> </w:t>
-      </w:r>
-      <w:r>
-        <w:rPr>
-          <w:noProof/>
-          <w14:ligatures w14:val="standardContextual"/>
-        </w:rPr>
-        <w:drawing>
-          <wp:inline distT="0" distB="0" distL="0" distR="0" wp14:anchorId="178D0E84" wp14:editId="0CEADB38">
-            <wp:extent cx="5731510" cy="2846705"/>
-            <wp:effectExtent l="0" t="0" r="0" b="0"/>
-            <wp:docPr id="567216627" name="Picture 1" descr="A graph of blue rectangular bars&#10;&#10;AI-generated content may be incorrect."/>
-            <wp:cNvGraphicFramePr>
-              <a:graphicFrameLocks xmlns:a="http://schemas.openxmlformats.org/drawingml/2006/main" noChangeAspect="1"/>
-            </wp:cNvGraphicFramePr>
-            <a:graphic xmlns:a="http://schemas.openxmlformats.org/drawingml/2006/main">
-              <a:graphicData uri="http://schemas.openxmlformats.org/drawingml/2006/picture">
-                <pic:pic xmlns:pic="http://schemas.openxmlformats.org/drawingml/2006/picture">
-                  <pic:nvPicPr>
-                    <pic:cNvPr id="567216627" name="Picture 1" descr="A graph of blue rectangular bars&#10;&#10;AI-generated content may be incorrect."/>
                     <pic:cNvPicPr/>
                   </pic:nvPicPr>
                   <pic:blipFill>
@@ -2003,19 +1995,211 @@
           <w14:ligatures w14:val="standardContextual"/>
         </w:rPr>
       </w:pPr>
-    </w:p>
-    <w:p>
-      <w:pPr>
+      <w:r>
+        <w:rPr>
+          <w:noProof/>
+        </w:rPr>
+        <w:drawing>
+          <wp:inline distT="0" distB="0" distL="0" distR="0" wp14:anchorId="0B3E56B1" wp14:editId="0C57250C">
+            <wp:extent cx="5731510" cy="2846705"/>
+            <wp:effectExtent l="0" t="0" r="0" b="0"/>
+            <wp:docPr id="1670060314" name="Picture 1" descr="A graph of a graph&#10;&#10;AI-generated content may be incorrect."/>
+            <wp:cNvGraphicFramePr>
+              <a:graphicFrameLocks xmlns:a="http://schemas.openxmlformats.org/drawingml/2006/main" noChangeAspect="1"/>
+            </wp:cNvGraphicFramePr>
+            <a:graphic xmlns:a="http://schemas.openxmlformats.org/drawingml/2006/main">
+              <a:graphicData uri="http://schemas.openxmlformats.org/drawingml/2006/picture">
+                <pic:pic xmlns:pic="http://schemas.openxmlformats.org/drawingml/2006/picture">
+                  <pic:nvPicPr>
+                    <pic:cNvPr id="1670060314" name="Picture 1" descr="A graph of a graph&#10;&#10;AI-generated content may be incorrect."/>
+                    <pic:cNvPicPr/>
+                  </pic:nvPicPr>
+                  <pic:blipFill>
+                    <a:blip r:embed="rId26"/>
+                    <a:stretch>
+                      <a:fillRect/>
+                    </a:stretch>
+                  </pic:blipFill>
+                  <pic:spPr>
+                    <a:xfrm>
+                      <a:off x="0" y="0"/>
+                      <a:ext cx="5731510" cy="2846705"/>
+                    </a:xfrm>
+                    <a:prstGeom prst="rect">
+                      <a:avLst/>
+                    </a:prstGeom>
+                  </pic:spPr>
+                </pic:pic>
+              </a:graphicData>
+            </a:graphic>
+          </wp:inline>
+        </w:drawing>
+      </w:r>
+      <w:r>
         <w:rPr>
           <w:noProof/>
           <w14:ligatures w14:val="standardContextual"/>
         </w:rPr>
-      </w:pPr>
+        <w:t xml:space="preserve"> </w:t>
+      </w:r>
+      <w:r>
+        <w:rPr>
+          <w:noProof/>
+        </w:rPr>
+        <w:drawing>
+          <wp:inline distT="0" distB="0" distL="0" distR="0" wp14:anchorId="73FBD853" wp14:editId="2B94EECE">
+            <wp:extent cx="5731510" cy="2846705"/>
+            <wp:effectExtent l="0" t="0" r="0" b="0"/>
+            <wp:docPr id="1586132792" name="Picture 1"/>
+            <wp:cNvGraphicFramePr>
+              <a:graphicFrameLocks xmlns:a="http://schemas.openxmlformats.org/drawingml/2006/main" noChangeAspect="1"/>
+            </wp:cNvGraphicFramePr>
+            <a:graphic xmlns:a="http://schemas.openxmlformats.org/drawingml/2006/main">
+              <a:graphicData uri="http://schemas.openxmlformats.org/drawingml/2006/picture">
+                <pic:pic xmlns:pic="http://schemas.openxmlformats.org/drawingml/2006/picture">
+                  <pic:nvPicPr>
+                    <pic:cNvPr id="1586132792" name=""/>
+                    <pic:cNvPicPr/>
+                  </pic:nvPicPr>
+                  <pic:blipFill>
+                    <a:blip r:embed="rId27"/>
+                    <a:stretch>
+                      <a:fillRect/>
+                    </a:stretch>
+                  </pic:blipFill>
+                  <pic:spPr>
+                    <a:xfrm>
+                      <a:off x="0" y="0"/>
+                      <a:ext cx="5731510" cy="2846705"/>
+                    </a:xfrm>
+                    <a:prstGeom prst="rect">
+                      <a:avLst/>
+                    </a:prstGeom>
+                  </pic:spPr>
+                </pic:pic>
+              </a:graphicData>
+            </a:graphic>
+          </wp:inline>
+        </w:drawing>
+      </w:r>
       <w:r>
         <w:rPr>
           <w:noProof/>
           <w14:ligatures w14:val="standardContextual"/>
         </w:rPr>
+        <w:t xml:space="preserve"> </w:t>
+      </w:r>
+      <w:r>
+        <w:rPr>
+          <w:noProof/>
+          <w14:ligatures w14:val="standardContextual"/>
+        </w:rPr>
+        <w:lastRenderedPageBreak/>
+        <w:drawing>
+          <wp:inline distT="0" distB="0" distL="0" distR="0" wp14:anchorId="4A47D456" wp14:editId="6B748C75">
+            <wp:extent cx="5731510" cy="2846705"/>
+            <wp:effectExtent l="0" t="0" r="0" b="0"/>
+            <wp:docPr id="1611879224" name="Picture 1"/>
+            <wp:cNvGraphicFramePr>
+              <a:graphicFrameLocks xmlns:a="http://schemas.openxmlformats.org/drawingml/2006/main" noChangeAspect="1"/>
+            </wp:cNvGraphicFramePr>
+            <a:graphic xmlns:a="http://schemas.openxmlformats.org/drawingml/2006/main">
+              <a:graphicData uri="http://schemas.openxmlformats.org/drawingml/2006/picture">
+                <pic:pic xmlns:pic="http://schemas.openxmlformats.org/drawingml/2006/picture">
+                  <pic:nvPicPr>
+                    <pic:cNvPr id="1611879224" name=""/>
+                    <pic:cNvPicPr/>
+                  </pic:nvPicPr>
+                  <pic:blipFill>
+                    <a:blip r:embed="rId28"/>
+                    <a:stretch>
+                      <a:fillRect/>
+                    </a:stretch>
+                  </pic:blipFill>
+                  <pic:spPr>
+                    <a:xfrm>
+                      <a:off x="0" y="0"/>
+                      <a:ext cx="5731510" cy="2846705"/>
+                    </a:xfrm>
+                    <a:prstGeom prst="rect">
+                      <a:avLst/>
+                    </a:prstGeom>
+                  </pic:spPr>
+                </pic:pic>
+              </a:graphicData>
+            </a:graphic>
+          </wp:inline>
+        </w:drawing>
+      </w:r>
+      <w:r>
+        <w:rPr>
+          <w:noProof/>
+          <w14:ligatures w14:val="standardContextual"/>
+        </w:rPr>
+        <w:t xml:space="preserve"> </w:t>
+      </w:r>
+      <w:r>
+        <w:rPr>
+          <w:noProof/>
+          <w14:ligatures w14:val="standardContextual"/>
+        </w:rPr>
+        <w:drawing>
+          <wp:inline distT="0" distB="0" distL="0" distR="0" wp14:anchorId="178D0E84" wp14:editId="0CEADB38">
+            <wp:extent cx="5731510" cy="2846705"/>
+            <wp:effectExtent l="0" t="0" r="0" b="0"/>
+            <wp:docPr id="567216627" name="Picture 1" descr="A graph of blue rectangular bars&#10;&#10;AI-generated content may be incorrect."/>
+            <wp:cNvGraphicFramePr>
+              <a:graphicFrameLocks xmlns:a="http://schemas.openxmlformats.org/drawingml/2006/main" noChangeAspect="1"/>
+            </wp:cNvGraphicFramePr>
+            <a:graphic xmlns:a="http://schemas.openxmlformats.org/drawingml/2006/main">
+              <a:graphicData uri="http://schemas.openxmlformats.org/drawingml/2006/picture">
+                <pic:pic xmlns:pic="http://schemas.openxmlformats.org/drawingml/2006/picture">
+                  <pic:nvPicPr>
+                    <pic:cNvPr id="567216627" name="Picture 1" descr="A graph of blue rectangular bars&#10;&#10;AI-generated content may be incorrect."/>
+                    <pic:cNvPicPr/>
+                  </pic:nvPicPr>
+                  <pic:blipFill>
+                    <a:blip r:embed="rId29"/>
+                    <a:stretch>
+                      <a:fillRect/>
+                    </a:stretch>
+                  </pic:blipFill>
+                  <pic:spPr>
+                    <a:xfrm>
+                      <a:off x="0" y="0"/>
+                      <a:ext cx="5731510" cy="2846705"/>
+                    </a:xfrm>
+                    <a:prstGeom prst="rect">
+                      <a:avLst/>
+                    </a:prstGeom>
+                  </pic:spPr>
+                </pic:pic>
+              </a:graphicData>
+            </a:graphic>
+          </wp:inline>
+        </w:drawing>
+      </w:r>
+    </w:p>
+    <w:p>
+      <w:pPr>
+        <w:rPr>
+          <w:noProof/>
+          <w14:ligatures w14:val="standardContextual"/>
+        </w:rPr>
+      </w:pPr>
+    </w:p>
+    <w:p>
+      <w:pPr>
+        <w:rPr>
+          <w:noProof/>
+          <w14:ligatures w14:val="standardContextual"/>
+        </w:rPr>
+      </w:pPr>
+      <w:r>
+        <w:rPr>
+          <w:noProof/>
+          <w14:ligatures w14:val="standardContextual"/>
+        </w:rPr>
         <w:t>Conclusions:</w:t>
       </w:r>
     </w:p>
@@ -2101,6 +2285,7 @@
           <w:noProof/>
           <w14:ligatures w14:val="standardContextual"/>
         </w:rPr>
+        <w:lastRenderedPageBreak/>
         <mc:AlternateContent>
           <mc:Choice Requires="wps">
             <w:drawing>
@@ -2152,9 +2337,9 @@
               </wp:anchor>
             </w:drawing>
           </mc:Choice>
-          <mc:Fallback>
+          <mc:Fallback xmlns:pic="http://schemas.openxmlformats.org/drawingml/2006/picture" xmlns:a="http://schemas.openxmlformats.org/drawingml/2006/main">
             <w:pict>
-              <v:line w14:anchorId="68C137BB" id="Straight Connector 7" o:spid="_x0000_s1026" style="position:absolute;z-index:251658244;visibility:visible;mso-wrap-style:square;mso-wrap-distance-left:9pt;mso-wrap-distance-top:0;mso-wrap-distance-right:9pt;mso-wrap-distance-bottom:0;mso-position-horizontal:absolute;mso-position-horizontal-relative:text;mso-position-vertical:absolute;mso-position-vertical-relative:text" from="24.9pt,81.5pt" to="447.2pt,81.5pt" o:gfxdata="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" strokecolor="#156082 [3204]" strokeweight="2.25pt">
+              <v:line id="Straight Connector 7" style="position:absolute;z-index:251658244;visibility:visible;mso-wrap-style:square;mso-wrap-distance-left:9pt;mso-wrap-distance-top:0;mso-wrap-distance-right:9pt;mso-wrap-distance-bottom:0;mso-position-horizontal:absolute;mso-position-horizontal-relative:text;mso-position-vertical:absolute;mso-position-vertical-relative:text" o:spid="_x0000_s1026" strokecolor="#156082 [3204]" strokeweight="2.25pt" from="24.9pt,81.5pt" to="447.2pt,81.5pt" w14:anchorId="68C137BB" o:gfxdata="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">
                 <v:stroke joinstyle="miter"/>
               </v:line>
             </w:pict>
@@ -2162,6 +2347,9 @@
         </mc:AlternateContent>
       </w:r>
       <w:r>
+        <w:rPr>
+          <w:noProof/>
+        </w:rPr>
         <w:drawing>
           <wp:inline distT="0" distB="0" distL="0" distR="0" wp14:anchorId="51C86CC8" wp14:editId="634830AC">
             <wp:extent cx="5731510" cy="2846705"/>
@@ -2175,583 +2363,6 @@
                 <pic:pic xmlns:pic="http://schemas.openxmlformats.org/drawingml/2006/picture">
                   <pic:nvPicPr>
                     <pic:cNvPr id="1542103643" name=""/>
-                    <pic:cNvPicPr/>
-                  </pic:nvPicPr>
-                  <pic:blipFill>
-                    <a:blip r:embed="rId26"/>
-                    <a:stretch>
-                      <a:fillRect/>
-                    </a:stretch>
-                  </pic:blipFill>
-                  <pic:spPr>
-                    <a:xfrm>
-                      <a:off x="0" y="0"/>
-                      <a:ext cx="5731510" cy="2846705"/>
-                    </a:xfrm>
-                    <a:prstGeom prst="rect">
-                      <a:avLst/>
-                    </a:prstGeom>
-                  </pic:spPr>
-                </pic:pic>
-              </a:graphicData>
-            </a:graphic>
-          </wp:inline>
-        </w:drawing>
-      </w:r>
-    </w:p>
-    <w:p/>
-    <w:p>
-      <w:r>
-        <w:t xml:space="preserve">Note on MLP </w:t>
-      </w:r>
-      <w:r>
-        <w:t xml:space="preserve">stacking ensemble model </w:t>
-      </w:r>
-      <w:r>
-        <w:t>trained on data split by year:</w:t>
-      </w:r>
-    </w:p>
-    <w:p>
-      <w:pPr>
-        <w:pStyle w:val="ListParagraph"/>
-        <w:numPr>
-          <w:ilvl w:val="0"/>
-          <w:numId w:val="1"/>
-        </w:numPr>
-      </w:pPr>
-      <w:r>
-        <w:t>Hyperparameter tuning encouraged me to increase the number of hidden layers that the model could use. While the best hyperparameter combination was 7 hidden layers (in a range of 1 to 7), I did not continue to increase the number of possible hidden layers to prevent overfitting to training data.</w:t>
-      </w:r>
-    </w:p>
-    <w:p>
-      <w:pPr>
-        <w:pStyle w:val="ListParagraph"/>
-        <w:numPr>
-          <w:ilvl w:val="1"/>
-          <w:numId w:val="1"/>
-        </w:numPr>
-      </w:pPr>
-      <w:r>
-        <w:t>In comparison, the optimal number of hidden layers for the MLP model used when data was split by year was 3 from a range of 1 to 5</w:t>
-      </w:r>
-    </w:p>
-    <w:p>
-      <w:pPr>
-        <w:pStyle w:val="ListParagraph"/>
-        <w:numPr>
-          <w:ilvl w:val="2"/>
-          <w:numId w:val="1"/>
-        </w:numPr>
-      </w:pPr>
-      <w:r>
-        <w:t xml:space="preserve">Potentially, the model used to predict the future needed to detect more complex </w:t>
-      </w:r>
-      <w:r>
-        <w:t>patterns and</w:t>
-      </w:r>
-      <w:r>
-        <w:t xml:space="preserve"> thus needed to use the additional hidden layers. </w:t>
-      </w:r>
-    </w:p>
-    <w:p/>
-    <w:p>
-      <w:pPr>
-        <w:rPr>
-          <w:b/>
-          <w:bCs/>
-        </w:rPr>
-      </w:pPr>
-      <w:r>
-        <w:rPr>
-          <w:b/>
-          <w:bCs/>
-        </w:rPr>
-        <w:t>Sensitivity analysis:</w:t>
-      </w:r>
-    </w:p>
-    <w:p>
-      <w:pPr>
-        <w:jc w:val="both"/>
-      </w:pPr>
-      <w:r>
-        <w:t xml:space="preserve">In a previous lab meeting, we discussed the importance of a sensitivity analysis. I made an initial attempt </w:t>
-      </w:r>
-      <w:r>
-        <w:t xml:space="preserve">at performing this type of analysis and would be interested to hear your feedback on the procedure. </w:t>
-      </w:r>
-    </w:p>
-    <w:p>
-      <w:pPr>
-        <w:jc w:val="both"/>
-      </w:pPr>
-    </w:p>
-    <w:p>
-      <w:pPr>
-        <w:pStyle w:val="ListParagraph"/>
-        <w:numPr>
-          <w:ilvl w:val="0"/>
-          <w:numId w:val="12"/>
-        </w:numPr>
-        <w:jc w:val="both"/>
-      </w:pPr>
-      <w:r>
-        <w:t xml:space="preserve">Using the optimal hyperparameters for the </w:t>
-      </w:r>
-      <w:r>
-        <w:t xml:space="preserve">base estimators, I retrained each estimator on their corresponding cross-validation fold. </w:t>
-      </w:r>
-    </w:p>
-    <w:p>
-      <w:pPr>
-        <w:pStyle w:val="ListParagraph"/>
-        <w:numPr>
-          <w:ilvl w:val="1"/>
-          <w:numId w:val="12"/>
-        </w:numPr>
-        <w:jc w:val="both"/>
-      </w:pPr>
-      <w:r>
-        <w:t>Split by country:</w:t>
-      </w:r>
-    </w:p>
-    <w:p>
-      <w:pPr>
-        <w:pStyle w:val="ListParagraph"/>
-        <w:numPr>
-          <w:ilvl w:val="2"/>
-          <w:numId w:val="12"/>
-        </w:numPr>
-        <w:jc w:val="both"/>
-      </w:pPr>
-      <w:r>
-        <w:t>Conducted two sensitivity analyses:</w:t>
-      </w:r>
-    </w:p>
-    <w:p>
-      <w:pPr>
-        <w:pStyle w:val="ListParagraph"/>
-        <w:numPr>
-          <w:ilvl w:val="3"/>
-          <w:numId w:val="12"/>
-        </w:numPr>
-        <w:jc w:val="both"/>
-      </w:pPr>
-      <w:r>
-        <w:t>Only using data from countries classified as ‘low income’</w:t>
-      </w:r>
-    </w:p>
-    <w:p>
-      <w:pPr>
-        <w:pStyle w:val="ListParagraph"/>
-        <w:numPr>
-          <w:ilvl w:val="3"/>
-          <w:numId w:val="12"/>
-        </w:numPr>
-        <w:jc w:val="both"/>
-      </w:pPr>
-      <w:r>
-        <w:t>Only using data from countries classified as ‘high income’</w:t>
-      </w:r>
-    </w:p>
-    <w:p>
-      <w:pPr>
-        <w:pStyle w:val="ListParagraph"/>
-        <w:numPr>
-          <w:ilvl w:val="1"/>
-          <w:numId w:val="12"/>
-        </w:numPr>
-        <w:jc w:val="both"/>
-      </w:pPr>
-      <w:r>
-        <w:t>Split by year:</w:t>
-      </w:r>
-    </w:p>
-    <w:p>
-      <w:pPr>
-        <w:pStyle w:val="ListParagraph"/>
-        <w:numPr>
-          <w:ilvl w:val="2"/>
-          <w:numId w:val="12"/>
-        </w:numPr>
-        <w:jc w:val="both"/>
-      </w:pPr>
-      <w:r>
-        <w:t>Only used years 2000-2015 for training</w:t>
-      </w:r>
-    </w:p>
-    <w:p>
-      <w:pPr>
-        <w:pStyle w:val="ListParagraph"/>
-        <w:numPr>
-          <w:ilvl w:val="1"/>
-          <w:numId w:val="12"/>
-        </w:numPr>
-        <w:jc w:val="both"/>
-      </w:pPr>
-      <w:r>
-        <w:rPr>
-          <w:shd w:val="clear" w:color="auto" w:fill="FFFF00"/>
-        </w:rPr>
-        <w:t>More explicitly,</w:t>
-      </w:r>
-      <w:r>
-        <w:t xml:space="preserve"> </w:t>
-      </w:r>
-      <w:r>
-        <w:t>I took the data for each cross-validation fold and applied the filters for the relevant sensitivity analysis</w:t>
-      </w:r>
-    </w:p>
-    <w:p>
-      <w:pPr>
-        <w:pStyle w:val="ListParagraph"/>
-        <w:numPr>
-          <w:ilvl w:val="2"/>
-          <w:numId w:val="12"/>
-        </w:numPr>
-        <w:jc w:val="both"/>
-      </w:pPr>
-      <w:r>
-        <w:t xml:space="preserve">This could mean that the cross-validation folds had varying amounts of data, </w:t>
-      </w:r>
-      <w:r>
-        <w:t xml:space="preserve">e.g. </w:t>
-      </w:r>
-    </w:p>
-    <w:p>
-      <w:pPr>
-        <w:pStyle w:val="ListParagraph"/>
-        <w:ind w:left="1440"/>
-        <w:jc w:val="both"/>
-      </w:pPr>
-      <w:r>
-        <w:drawing>
-          <wp:inline distT="0" distB="0" distL="0" distR="0" wp14:anchorId="4B56E6D8" wp14:editId="600BF823">
-            <wp:extent cx="2292934" cy="3015762"/>
-            <wp:effectExtent l="0" t="0" r="6350" b="0"/>
-            <wp:docPr id="1600365821" name="Picture 1"/>
-            <wp:cNvGraphicFramePr>
-              <a:graphicFrameLocks xmlns:a="http://schemas.openxmlformats.org/drawingml/2006/main" noChangeAspect="1"/>
-            </wp:cNvGraphicFramePr>
-            <a:graphic xmlns:a="http://schemas.openxmlformats.org/drawingml/2006/main">
-              <a:graphicData uri="http://schemas.openxmlformats.org/drawingml/2006/picture">
-                <pic:pic xmlns:pic="http://schemas.openxmlformats.org/drawingml/2006/picture">
-                  <pic:nvPicPr>
-                    <pic:cNvPr id="1600365821" name=""/>
-                    <pic:cNvPicPr/>
-                  </pic:nvPicPr>
-                  <pic:blipFill>
-                    <a:blip r:embed="rId27"/>
-                    <a:stretch>
-                      <a:fillRect/>
-                    </a:stretch>
-                  </pic:blipFill>
-                  <pic:spPr>
-                    <a:xfrm>
-                      <a:off x="0" y="0"/>
-                      <a:ext cx="2334922" cy="3070986"/>
-                    </a:xfrm>
-                    <a:prstGeom prst="rect">
-                      <a:avLst/>
-                    </a:prstGeom>
-                  </pic:spPr>
-                </pic:pic>
-              </a:graphicData>
-            </a:graphic>
-          </wp:inline>
-        </w:drawing>
-      </w:r>
-      <w:r>
-        <w:drawing>
-          <wp:inline distT="0" distB="0" distL="0" distR="0" wp14:anchorId="1EE57647" wp14:editId="36AD7FB9">
-            <wp:extent cx="2273300" cy="3042138"/>
-            <wp:effectExtent l="0" t="0" r="0" b="6350"/>
-            <wp:docPr id="589590237" name="Picture 1"/>
-            <wp:cNvGraphicFramePr>
-              <a:graphicFrameLocks xmlns:a="http://schemas.openxmlformats.org/drawingml/2006/main" noChangeAspect="1"/>
-            </wp:cNvGraphicFramePr>
-            <a:graphic xmlns:a="http://schemas.openxmlformats.org/drawingml/2006/main">
-              <a:graphicData uri="http://schemas.openxmlformats.org/drawingml/2006/picture">
-                <pic:pic xmlns:pic="http://schemas.openxmlformats.org/drawingml/2006/picture">
-                  <pic:nvPicPr>
-                    <pic:cNvPr id="589590237" name=""/>
-                    <pic:cNvPicPr/>
-                  </pic:nvPicPr>
-                  <pic:blipFill>
-                    <a:blip r:embed="rId28"/>
-                    <a:stretch>
-                      <a:fillRect/>
-                    </a:stretch>
-                  </pic:blipFill>
-                  <pic:spPr>
-                    <a:xfrm>
-                      <a:off x="0" y="0"/>
-                      <a:ext cx="2325494" cy="3111984"/>
-                    </a:xfrm>
-                    <a:prstGeom prst="rect">
-                      <a:avLst/>
-                    </a:prstGeom>
-                  </pic:spPr>
-                </pic:pic>
-              </a:graphicData>
-            </a:graphic>
-          </wp:inline>
-        </w:drawing>
-      </w:r>
-    </w:p>
-    <w:p>
-      <w:pPr>
-        <w:pStyle w:val="ListParagraph"/>
-        <w:ind w:left="1440"/>
-        <w:jc w:val="both"/>
-      </w:pPr>
-    </w:p>
-    <w:p>
-      <w:pPr>
-        <w:pStyle w:val="ListParagraph"/>
-        <w:numPr>
-          <w:ilvl w:val="0"/>
-          <w:numId w:val="12"/>
-        </w:numPr>
-        <w:jc w:val="both"/>
-      </w:pPr>
-      <w:r>
-        <w:t>I then used these base estimators to predict the MMR value for all training data (all income levels and years in the training data regardless of sensitivity analysis).</w:t>
-      </w:r>
-    </w:p>
-    <w:p>
-      <w:pPr>
-        <w:pStyle w:val="ListParagraph"/>
-        <w:numPr>
-          <w:ilvl w:val="0"/>
-          <w:numId w:val="12"/>
-        </w:numPr>
-        <w:jc w:val="both"/>
-      </w:pPr>
-      <w:r>
-        <w:t xml:space="preserve">These predictions were used to train the </w:t>
-      </w:r>
-      <w:proofErr w:type="gramStart"/>
-      <w:r>
-        <w:t>ensemble based</w:t>
-      </w:r>
-      <w:proofErr w:type="gramEnd"/>
-      <w:r>
-        <w:t xml:space="preserve"> methods. </w:t>
-      </w:r>
-    </w:p>
-    <w:p>
-      <w:pPr>
-        <w:pStyle w:val="ListParagraph"/>
-        <w:numPr>
-          <w:ilvl w:val="0"/>
-          <w:numId w:val="12"/>
-        </w:numPr>
-        <w:jc w:val="both"/>
-      </w:pPr>
-      <w:r>
-        <w:t xml:space="preserve">All </w:t>
-      </w:r>
-      <w:proofErr w:type="gramStart"/>
-      <w:r>
-        <w:t>ensemble based</w:t>
-      </w:r>
-      <w:proofErr w:type="gramEnd"/>
-      <w:r>
-        <w:t xml:space="preserve"> models were then used to predict the MMR values from all testing data (all income levels and years)</w:t>
-      </w:r>
-    </w:p>
-    <w:p>
-      <w:pPr>
-        <w:jc w:val="both"/>
-      </w:pPr>
-    </w:p>
-    <w:p>
-      <w:pPr>
-        <w:jc w:val="both"/>
-      </w:pPr>
-      <w:r>
-        <w:rPr>
-          <w:color w:val="EE0000"/>
-        </w:rPr>
-        <w:t>Is this the correct procedure?</w:t>
-      </w:r>
-      <w:r>
-        <w:t xml:space="preserve"> </w:t>
-      </w:r>
-    </w:p>
-    <w:p>
-      <w:pPr>
-        <w:jc w:val="both"/>
-      </w:pPr>
-    </w:p>
-    <w:p>
-      <w:pPr>
-        <w:jc w:val="both"/>
-      </w:pPr>
-      <w:r>
-        <w:rPr>
-          <w:i/>
-          <w:iCs/>
-        </w:rPr>
-        <w:t>Split by Country</w:t>
-      </w:r>
-    </w:p>
-    <w:p>
-      <w:pPr>
-        <w:pStyle w:val="ListParagraph"/>
-        <w:numPr>
-          <w:ilvl w:val="0"/>
-          <w:numId w:val="1"/>
-        </w:numPr>
-        <w:jc w:val="both"/>
-      </w:pPr>
-      <w:r>
-        <w:t xml:space="preserve">Generally, the models trained solely on the </w:t>
-      </w:r>
-      <w:r>
-        <w:t>low-income</w:t>
-      </w:r>
-      <w:r>
-        <w:t xml:space="preserve"> dataset had larger error (potentially due to the drastically smaller dataset size</w:t>
-      </w:r>
-    </w:p>
-    <w:p>
-      <w:pPr>
-        <w:pStyle w:val="ListParagraph"/>
-        <w:numPr>
-          <w:ilvl w:val="0"/>
-          <w:numId w:val="1"/>
-        </w:numPr>
-        <w:jc w:val="both"/>
-      </w:pPr>
-      <w:r>
-        <w:t xml:space="preserve">Sensitivity analysis had the largest effect on the </w:t>
-      </w:r>
-      <w:r>
-        <w:t>voting-based</w:t>
-      </w:r>
-      <w:r>
-        <w:t xml:space="preserve"> ensemble model.</w:t>
-      </w:r>
-    </w:p>
-    <w:p>
-      <w:pPr>
-        <w:pStyle w:val="ListParagraph"/>
-        <w:numPr>
-          <w:ilvl w:val="0"/>
-          <w:numId w:val="1"/>
-        </w:numPr>
-        <w:jc w:val="both"/>
-      </w:pPr>
-      <w:r>
-        <w:t xml:space="preserve">Depending on the model, there was higher performance on the full or high income only dataset. </w:t>
-      </w:r>
-    </w:p>
-    <w:p>
-      <w:pPr>
-        <w:pStyle w:val="ListParagraph"/>
-        <w:numPr>
-          <w:ilvl w:val="1"/>
-          <w:numId w:val="1"/>
-        </w:numPr>
-        <w:jc w:val="both"/>
-      </w:pPr>
-      <w:r>
-        <w:t xml:space="preserve">Potentially, this was due to there being more data from the high-income dataset, allowing the models to capture its patterns more effectively. </w:t>
-      </w:r>
-    </w:p>
-    <w:p>
-      <w:pPr>
-        <w:pStyle w:val="ListParagraph"/>
-        <w:numPr>
-          <w:ilvl w:val="1"/>
-          <w:numId w:val="1"/>
-        </w:numPr>
-        <w:jc w:val="both"/>
-      </w:pPr>
-      <w:r>
-        <w:t xml:space="preserve">Additionally, with only the high-income dataset, there may have been less ‘noise’ from countries with different patterns that the model then needed to try and learn.  </w:t>
-      </w:r>
-    </w:p>
-    <w:p>
-      <w:pPr>
-        <w:pStyle w:val="ListParagraph"/>
-        <w:numPr>
-          <w:ilvl w:val="0"/>
-          <w:numId w:val="1"/>
-        </w:numPr>
-        <w:jc w:val="both"/>
-      </w:pPr>
-      <w:r>
-        <w:t>The sensitivity analyses appear to have the smallest effect on the Random Forest and MLP models.</w:t>
-      </w:r>
-    </w:p>
-    <w:p>
-      <w:pPr>
-        <w:pStyle w:val="ListParagraph"/>
-        <w:jc w:val="both"/>
-      </w:pPr>
-    </w:p>
-    <w:p>
-      <w:pPr>
-        <w:jc w:val="center"/>
-      </w:pPr>
-      <w:r>
-        <w:drawing>
-          <wp:inline distT="0" distB="0" distL="0" distR="0" wp14:anchorId="07587C61" wp14:editId="1E3F5B12">
-            <wp:extent cx="4106008" cy="1460258"/>
-            <wp:effectExtent l="0" t="0" r="0" b="635"/>
-            <wp:docPr id="1822478073" name="Picture 1" descr="A table with numbers and text&#10;&#10;AI-generated content may be incorrect."/>
-            <wp:cNvGraphicFramePr>
-              <a:graphicFrameLocks xmlns:a="http://schemas.openxmlformats.org/drawingml/2006/main" noChangeAspect="1"/>
-            </wp:cNvGraphicFramePr>
-            <a:graphic xmlns:a="http://schemas.openxmlformats.org/drawingml/2006/main">
-              <a:graphicData uri="http://schemas.openxmlformats.org/drawingml/2006/picture">
-                <pic:pic xmlns:pic="http://schemas.openxmlformats.org/drawingml/2006/picture">
-                  <pic:nvPicPr>
-                    <pic:cNvPr id="1822478073" name="Picture 1" descr="A table with numbers and text&#10;&#10;AI-generated content may be incorrect."/>
-                    <pic:cNvPicPr/>
-                  </pic:nvPicPr>
-                  <pic:blipFill>
-                    <a:blip r:embed="rId29"/>
-                    <a:stretch>
-                      <a:fillRect/>
-                    </a:stretch>
-                  </pic:blipFill>
-                  <pic:spPr>
-                    <a:xfrm>
-                      <a:off x="0" y="0"/>
-                      <a:ext cx="4171339" cy="1483492"/>
-                    </a:xfrm>
-                    <a:prstGeom prst="rect">
-                      <a:avLst/>
-                    </a:prstGeom>
-                  </pic:spPr>
-                </pic:pic>
-              </a:graphicData>
-            </a:graphic>
-          </wp:inline>
-        </w:drawing>
-      </w:r>
-    </w:p>
-    <w:p>
-      <w:pPr>
-        <w:jc w:val="both"/>
-      </w:pPr>
-      <w:r>
-        <w:drawing>
-          <wp:inline distT="0" distB="0" distL="0" distR="0" wp14:anchorId="5404317C" wp14:editId="7B9D87C8">
-            <wp:extent cx="5731510" cy="2846705"/>
-            <wp:effectExtent l="0" t="0" r="0" b="0"/>
-            <wp:docPr id="1540683701" name="Picture 1" descr="A graph of different colored bars&#10;&#10;AI-generated content may be incorrect."/>
-            <wp:cNvGraphicFramePr>
-              <a:graphicFrameLocks xmlns:a="http://schemas.openxmlformats.org/drawingml/2006/main" noChangeAspect="1"/>
-            </wp:cNvGraphicFramePr>
-            <a:graphic xmlns:a="http://schemas.openxmlformats.org/drawingml/2006/main">
-              <a:graphicData uri="http://schemas.openxmlformats.org/drawingml/2006/picture">
-                <pic:pic xmlns:pic="http://schemas.openxmlformats.org/drawingml/2006/picture">
-                  <pic:nvPicPr>
-                    <pic:cNvPr id="1540683701" name="Picture 1" descr="A graph of different colored bars&#10;&#10;AI-generated content may be incorrect."/>
                     <pic:cNvPicPr/>
                   </pic:nvPicPr>
                   <pic:blipFill>
@@ -2775,19 +2386,241 @@
           </wp:inline>
         </w:drawing>
       </w:r>
+    </w:p>
+    <w:p/>
+    <w:p>
+      <w:r>
+        <w:t xml:space="preserve">Note on MLP </w:t>
+      </w:r>
+      <w:r>
+        <w:t xml:space="preserve">stacking ensemble model </w:t>
+      </w:r>
+      <w:r>
+        <w:t>trained on data split by year:</w:t>
+      </w:r>
+    </w:p>
+    <w:p>
+      <w:pPr>
+        <w:pStyle w:val="ListParagraph"/>
+        <w:numPr>
+          <w:ilvl w:val="0"/>
+          <w:numId w:val="1"/>
+        </w:numPr>
+      </w:pPr>
+      <w:r>
+        <w:t>Hyperparameter tuning encouraged me to increase the number of hidden layers that the model could use. While the best hyperparameter combination was 7 hidden layers (in a range of 1 to 7), I did not continue to increase the number of possible hidden layers to prevent overfitting to training data.</w:t>
+      </w:r>
+    </w:p>
+    <w:p>
+      <w:pPr>
+        <w:pStyle w:val="ListParagraph"/>
+        <w:numPr>
+          <w:ilvl w:val="1"/>
+          <w:numId w:val="1"/>
+        </w:numPr>
+      </w:pPr>
+      <w:r>
+        <w:t>In comparison, the optimal number of hidden layers for the MLP model used when data was split by year was 3 from a range of 1 to 5</w:t>
+      </w:r>
+    </w:p>
+    <w:p>
+      <w:pPr>
+        <w:pStyle w:val="ListParagraph"/>
+        <w:numPr>
+          <w:ilvl w:val="2"/>
+          <w:numId w:val="1"/>
+        </w:numPr>
+      </w:pPr>
+      <w:r>
+        <w:t xml:space="preserve">Potentially, the model used to predict the future needed to detect more complex </w:t>
+      </w:r>
+      <w:r>
+        <w:t>patterns and</w:t>
+      </w:r>
+      <w:r>
+        <w:t xml:space="preserve"> thus needed to use the additional hidden layers. </w:t>
+      </w:r>
+    </w:p>
+    <w:p/>
+    <w:p>
+      <w:pPr>
+        <w:rPr>
+          <w:b/>
+          <w:bCs/>
+        </w:rPr>
+      </w:pPr>
+      <w:r>
+        <w:rPr>
+          <w:b/>
+          <w:bCs/>
+        </w:rPr>
+        <w:t>Sensitivity analysis:</w:t>
+      </w:r>
+    </w:p>
+    <w:p>
+      <w:pPr>
+        <w:jc w:val="both"/>
+      </w:pPr>
+      <w:r>
+        <w:t xml:space="preserve">In a previous lab meeting, we discussed the importance of a sensitivity analysis. I made an initial attempt </w:t>
+      </w:r>
+      <w:r>
+        <w:t xml:space="preserve">at performing this type of analysis and would be interested to hear your feedback on the procedure. </w:t>
+      </w:r>
+    </w:p>
+    <w:p>
+      <w:pPr>
+        <w:jc w:val="both"/>
+      </w:pPr>
+    </w:p>
+    <w:p>
+      <w:pPr>
+        <w:pStyle w:val="ListParagraph"/>
+        <w:numPr>
+          <w:ilvl w:val="0"/>
+          <w:numId w:val="12"/>
+        </w:numPr>
+        <w:jc w:val="both"/>
+      </w:pPr>
+      <w:r>
+        <w:t xml:space="preserve">Using the optimal hyperparameters for the </w:t>
+      </w:r>
+      <w:r>
+        <w:t xml:space="preserve">base estimators, I retrained each estimator on their corresponding cross-validation fold. </w:t>
+      </w:r>
+    </w:p>
+    <w:p>
+      <w:pPr>
+        <w:pStyle w:val="ListParagraph"/>
+        <w:numPr>
+          <w:ilvl w:val="1"/>
+          <w:numId w:val="12"/>
+        </w:numPr>
+        <w:jc w:val="both"/>
+      </w:pPr>
+      <w:r>
+        <w:t>Split by country:</w:t>
+      </w:r>
+    </w:p>
+    <w:p>
+      <w:pPr>
+        <w:pStyle w:val="ListParagraph"/>
+        <w:numPr>
+          <w:ilvl w:val="2"/>
+          <w:numId w:val="12"/>
+        </w:numPr>
+        <w:jc w:val="both"/>
+      </w:pPr>
+      <w:r>
+        <w:t>Conducted two sensitivity analyses:</w:t>
+      </w:r>
+    </w:p>
+    <w:p>
+      <w:pPr>
+        <w:pStyle w:val="ListParagraph"/>
+        <w:numPr>
+          <w:ilvl w:val="3"/>
+          <w:numId w:val="12"/>
+        </w:numPr>
+        <w:jc w:val="both"/>
+      </w:pPr>
+      <w:r>
+        <w:t>Only using data from countries classified as ‘low income’</w:t>
+      </w:r>
+    </w:p>
+    <w:p>
+      <w:pPr>
+        <w:pStyle w:val="ListParagraph"/>
+        <w:numPr>
+          <w:ilvl w:val="3"/>
+          <w:numId w:val="12"/>
+        </w:numPr>
+        <w:jc w:val="both"/>
+      </w:pPr>
+      <w:r>
+        <w:t>Only using data from countries classified as ‘high income’</w:t>
+      </w:r>
+    </w:p>
+    <w:p>
+      <w:pPr>
+        <w:pStyle w:val="ListParagraph"/>
+        <w:numPr>
+          <w:ilvl w:val="1"/>
+          <w:numId w:val="12"/>
+        </w:numPr>
+        <w:jc w:val="both"/>
+      </w:pPr>
+      <w:r>
+        <w:t>Split by year:</w:t>
+      </w:r>
+    </w:p>
+    <w:p>
+      <w:pPr>
+        <w:pStyle w:val="ListParagraph"/>
+        <w:numPr>
+          <w:ilvl w:val="2"/>
+          <w:numId w:val="12"/>
+        </w:numPr>
+        <w:jc w:val="both"/>
+      </w:pPr>
+      <w:r>
+        <w:t>Only used years 2000-2015 for training</w:t>
+      </w:r>
+    </w:p>
+    <w:p>
+      <w:pPr>
+        <w:pStyle w:val="ListParagraph"/>
+        <w:numPr>
+          <w:ilvl w:val="1"/>
+          <w:numId w:val="12"/>
+        </w:numPr>
+        <w:jc w:val="both"/>
+      </w:pPr>
+      <w:r>
+        <w:rPr>
+          <w:shd w:val="clear" w:color="auto" w:fill="FFFF00"/>
+        </w:rPr>
+        <w:t>More explicitly,</w:t>
+      </w:r>
+      <w:r>
+        <w:t xml:space="preserve"> </w:t>
+      </w:r>
+      <w:r>
+        <w:t>I took the data for each cross-validation fold and applied the filters for the relevant sensitivity analysis</w:t>
+      </w:r>
+    </w:p>
+    <w:p>
+      <w:pPr>
+        <w:pStyle w:val="ListParagraph"/>
+        <w:numPr>
+          <w:ilvl w:val="2"/>
+          <w:numId w:val="12"/>
+        </w:numPr>
+        <w:jc w:val="both"/>
+      </w:pPr>
+      <w:r>
+        <w:t xml:space="preserve">This could mean that the cross-validation folds had varying amounts of data, </w:t>
+      </w:r>
+      <w:r>
+        <w:t xml:space="preserve">e.g. </w:t>
+      </w:r>
+    </w:p>
+    <w:p>
+      <w:pPr>
+        <w:pStyle w:val="ListParagraph"/>
+        <w:ind w:left="1440"/>
+        <w:jc w:val="both"/>
+      </w:pPr>
       <w:r>
         <w:rPr>
           <w:noProof/>
-          <w14:ligatures w14:val="standardContextual"/>
-        </w:rPr>
-        <w:t xml:space="preserve"> </w:t>
-      </w:r>
-      <w:r>
+        </w:rPr>
+        <w:lastRenderedPageBreak/>
         <w:drawing>
-          <wp:inline distT="0" distB="0" distL="0" distR="0" wp14:anchorId="792D669E" wp14:editId="31B20EFD">
-            <wp:extent cx="5731510" cy="2846705"/>
-            <wp:effectExtent l="0" t="0" r="0" b="0"/>
-            <wp:docPr id="189553864" name="Picture 1" descr="A graph with different colored squares&#10;&#10;AI-generated content may be incorrect."/>
+          <wp:inline distT="0" distB="0" distL="0" distR="0" wp14:anchorId="4B56E6D8" wp14:editId="600BF823">
+            <wp:extent cx="2292934" cy="3015762"/>
+            <wp:effectExtent l="0" t="0" r="6350" b="0"/>
+            <wp:docPr id="1600365821" name="Picture 1"/>
             <wp:cNvGraphicFramePr>
               <a:graphicFrameLocks xmlns:a="http://schemas.openxmlformats.org/drawingml/2006/main" noChangeAspect="1"/>
             </wp:cNvGraphicFramePr>
@@ -2795,7 +2628,7 @@
               <a:graphicData uri="http://schemas.openxmlformats.org/drawingml/2006/picture">
                 <pic:pic xmlns:pic="http://schemas.openxmlformats.org/drawingml/2006/picture">
                   <pic:nvPicPr>
-                    <pic:cNvPr id="189553864" name="Picture 1" descr="A graph with different colored squares&#10;&#10;AI-generated content may be incorrect."/>
+                    <pic:cNvPr id="1600365821" name=""/>
                     <pic:cNvPicPr/>
                   </pic:nvPicPr>
                   <pic:blipFill>
@@ -2807,7 +2640,7 @@
                   <pic:spPr>
                     <a:xfrm>
                       <a:off x="0" y="0"/>
-                      <a:ext cx="5731510" cy="2846705"/>
+                      <a:ext cx="2334922" cy="3070986"/>
                     </a:xfrm>
                     <a:prstGeom prst="rect">
                       <a:avLst/>
@@ -2822,20 +2655,12 @@
       <w:r>
         <w:rPr>
           <w:noProof/>
-          <w14:ligatures w14:val="standardContextual"/>
-        </w:rPr>
-        <w:t xml:space="preserve"> </w:t>
-      </w:r>
-      <w:r>
-        <w:rPr>
-          <w:noProof/>
-          <w14:ligatures w14:val="standardContextual"/>
         </w:rPr>
         <w:drawing>
-          <wp:inline distT="0" distB="0" distL="0" distR="0" wp14:anchorId="713AC9B4" wp14:editId="131A8457">
-            <wp:extent cx="5731510" cy="2846705"/>
-            <wp:effectExtent l="0" t="0" r="0" b="0"/>
-            <wp:docPr id="2046709066" name="Picture 1" descr="A white screen with a white background&#10;&#10;AI-generated content may be incorrect."/>
+          <wp:inline distT="0" distB="0" distL="0" distR="0" wp14:anchorId="1EE57647" wp14:editId="36AD7FB9">
+            <wp:extent cx="2273300" cy="3042138"/>
+            <wp:effectExtent l="0" t="0" r="0" b="6350"/>
+            <wp:docPr id="589590237" name="Picture 1"/>
             <wp:cNvGraphicFramePr>
               <a:graphicFrameLocks xmlns:a="http://schemas.openxmlformats.org/drawingml/2006/main" noChangeAspect="1"/>
             </wp:cNvGraphicFramePr>
@@ -2843,7 +2668,7 @@
               <a:graphicData uri="http://schemas.openxmlformats.org/drawingml/2006/picture">
                 <pic:pic xmlns:pic="http://schemas.openxmlformats.org/drawingml/2006/picture">
                   <pic:nvPicPr>
-                    <pic:cNvPr id="2046709066" name="Picture 1" descr="A white screen with a white background&#10;&#10;AI-generated content may be incorrect."/>
+                    <pic:cNvPr id="589590237" name=""/>
                     <pic:cNvPicPr/>
                   </pic:nvPicPr>
                   <pic:blipFill>
@@ -2855,7 +2680,7 @@
                   <pic:spPr>
                     <a:xfrm>
                       <a:off x="0" y="0"/>
-                      <a:ext cx="5731510" cy="2846705"/>
+                      <a:ext cx="2325494" cy="3111984"/>
                     </a:xfrm>
                     <a:prstGeom prst="rect">
                       <a:avLst/>
@@ -2867,23 +2692,266 @@
           </wp:inline>
         </w:drawing>
       </w:r>
-      <w:r>
+    </w:p>
+    <w:p>
+      <w:pPr>
+        <w:pStyle w:val="ListParagraph"/>
+        <w:ind w:left="1440"/>
+        <w:jc w:val="both"/>
+      </w:pPr>
+    </w:p>
+    <w:p>
+      <w:pPr>
+        <w:pStyle w:val="ListParagraph"/>
+        <w:numPr>
+          <w:ilvl w:val="0"/>
+          <w:numId w:val="12"/>
+        </w:numPr>
+        <w:jc w:val="both"/>
+      </w:pPr>
+      <w:r>
+        <w:t>I then used these base estimators to predict the MMR value for all training data</w:t>
+      </w:r>
+      <w:r>
+        <w:t xml:space="preserve"> in their respective subset</w:t>
+      </w:r>
+      <w:r>
+        <w:t xml:space="preserve"> (</w:t>
+      </w:r>
+      <w:r>
+        <w:t>e.g. specific</w:t>
+      </w:r>
+      <w:r>
+        <w:t xml:space="preserve"> income level </w:t>
+      </w:r>
+      <w:r>
+        <w:t>or</w:t>
+      </w:r>
+      <w:r>
+        <w:t xml:space="preserve"> year</w:t>
+      </w:r>
+      <w:r>
+        <w:t xml:space="preserve"> range</w:t>
+      </w:r>
+      <w:r>
+        <w:t>).</w:t>
+      </w:r>
+    </w:p>
+    <w:p>
+      <w:pPr>
+        <w:pStyle w:val="ListParagraph"/>
+        <w:numPr>
+          <w:ilvl w:val="0"/>
+          <w:numId w:val="12"/>
+        </w:numPr>
+        <w:jc w:val="both"/>
+      </w:pPr>
+      <w:r>
+        <w:t xml:space="preserve">These predictions were used to train the </w:t>
+      </w:r>
+      <w:r>
+        <w:t>ensemble-based</w:t>
+      </w:r>
+      <w:r>
+        <w:t xml:space="preserve"> methods. </w:t>
+      </w:r>
+    </w:p>
+    <w:p>
+      <w:pPr>
+        <w:pStyle w:val="ListParagraph"/>
+        <w:numPr>
+          <w:ilvl w:val="0"/>
+          <w:numId w:val="12"/>
+        </w:numPr>
+        <w:jc w:val="both"/>
+      </w:pPr>
+      <w:r>
+        <w:t xml:space="preserve">All </w:t>
+      </w:r>
+      <w:r>
+        <w:t>ensemble-based</w:t>
+      </w:r>
+      <w:r>
+        <w:t xml:space="preserve"> models were then used to predict the MMR values from all testing data (all income levels and years)</w:t>
+      </w:r>
+    </w:p>
+    <w:p>
+      <w:pPr>
+        <w:jc w:val="both"/>
+      </w:pPr>
+    </w:p>
+    <w:p>
+      <w:pPr>
+        <w:jc w:val="both"/>
+      </w:pPr>
+      <w:r>
+        <w:rPr>
+          <w:color w:val="EE0000"/>
+        </w:rPr>
+        <w:t>Is this the correct procedure</w:t>
+      </w:r>
+      <w:r>
+        <w:rPr>
+          <w:color w:val="EE0000"/>
+        </w:rPr>
+        <w:t xml:space="preserve">? </w:t>
+      </w:r>
+    </w:p>
+    <w:p>
+      <w:pPr>
+        <w:jc w:val="both"/>
+      </w:pPr>
+    </w:p>
+    <w:p>
+      <w:pPr>
+        <w:jc w:val="both"/>
+      </w:pPr>
+      <w:r>
+        <w:rPr>
+          <w:i/>
+          <w:iCs/>
+        </w:rPr>
+        <w:t>Split by Country</w:t>
+      </w:r>
+    </w:p>
+    <w:p>
+      <w:pPr>
+        <w:pStyle w:val="ListParagraph"/>
+        <w:numPr>
+          <w:ilvl w:val="0"/>
+          <w:numId w:val="1"/>
+        </w:numPr>
+        <w:jc w:val="both"/>
+      </w:pPr>
+      <w:r>
+        <w:t xml:space="preserve">The voting and linear </w:t>
+      </w:r>
+      <w:r>
+        <w:t>regression-based</w:t>
+      </w:r>
+      <w:r>
+        <w:t xml:space="preserve"> ensemble models struggled the most after being trained on the income</w:t>
+      </w:r>
+      <w:r>
+        <w:t>-</w:t>
+      </w:r>
+      <w:r>
+        <w:t xml:space="preserve">based subsets. </w:t>
+      </w:r>
+    </w:p>
+    <w:p>
+      <w:pPr>
+        <w:pStyle w:val="ListParagraph"/>
+        <w:numPr>
+          <w:ilvl w:val="0"/>
+          <w:numId w:val="1"/>
+        </w:numPr>
+        <w:jc w:val="both"/>
+      </w:pPr>
+      <w:r>
+        <w:t>Model d</w:t>
+      </w:r>
+      <w:r>
+        <w:t>epend</w:t>
+      </w:r>
+      <w:r>
+        <w:t>ent</w:t>
+      </w:r>
+      <w:r>
+        <w:t>, there was higher performance on the full or high</w:t>
+      </w:r>
+      <w:r>
+        <w:t>-i</w:t>
+      </w:r>
+      <w:r>
+        <w:t xml:space="preserve">ncome only data. </w:t>
+      </w:r>
+    </w:p>
+    <w:p>
+      <w:pPr>
+        <w:pStyle w:val="ListParagraph"/>
+        <w:numPr>
+          <w:ilvl w:val="1"/>
+          <w:numId w:val="1"/>
+        </w:numPr>
+        <w:jc w:val="both"/>
+      </w:pPr>
+      <w:r>
+        <w:t xml:space="preserve">Potentially, this was due to there being more data from the high-income dataset, allowing the models to capture its patterns more effectively. </w:t>
+      </w:r>
+    </w:p>
+    <w:p>
+      <w:pPr>
+        <w:pStyle w:val="ListParagraph"/>
+        <w:numPr>
+          <w:ilvl w:val="1"/>
+          <w:numId w:val="1"/>
+        </w:numPr>
+        <w:jc w:val="both"/>
+      </w:pPr>
+      <w:r>
+        <w:t xml:space="preserve">Additionally, with only the high-income dataset, there may have been less ‘noise’ from countries with different patterns that the model then needed to try and learn.  </w:t>
+      </w:r>
+    </w:p>
+    <w:p>
+      <w:pPr>
+        <w:pStyle w:val="ListParagraph"/>
+        <w:numPr>
+          <w:ilvl w:val="2"/>
+          <w:numId w:val="1"/>
+        </w:numPr>
+        <w:jc w:val="both"/>
+      </w:pPr>
+      <w:r>
+        <w:t xml:space="preserve">Potentially the other income levels had patterns more </w:t>
+      </w:r>
+      <w:proofErr w:type="gramStart"/>
+      <w:r>
+        <w:t>similar to</w:t>
+      </w:r>
+      <w:proofErr w:type="gramEnd"/>
+      <w:r>
+        <w:t xml:space="preserve"> high-income countries than low-income countries.</w:t>
+      </w:r>
+    </w:p>
+    <w:p>
+      <w:pPr>
+        <w:pStyle w:val="ListParagraph"/>
+        <w:numPr>
+          <w:ilvl w:val="0"/>
+          <w:numId w:val="1"/>
+        </w:numPr>
+        <w:jc w:val="both"/>
+      </w:pPr>
+      <w:r>
+        <w:t>The sensitivity analyses appear to have the smallest effect on the Random Forest and MLP models.</w:t>
+      </w:r>
+    </w:p>
+    <w:p>
+      <w:pPr>
+        <w:pStyle w:val="ListParagraph"/>
+        <w:jc w:val="both"/>
+      </w:pPr>
+    </w:p>
+    <w:p/>
+    <w:p>
+      <w:pPr>
+        <w:jc w:val="center"/>
         <w:rPr>
           <w:noProof/>
           <w14:ligatures w14:val="standardContextual"/>
         </w:rPr>
-        <w:t xml:space="preserve"> </w:t>
-      </w:r>
+      </w:pPr>
       <w:r>
         <w:rPr>
           <w:noProof/>
-          <w14:ligatures w14:val="standardContextual"/>
-        </w:rPr>
+        </w:rPr>
+        <w:lastRenderedPageBreak/>
         <w:drawing>
-          <wp:inline distT="0" distB="0" distL="0" distR="0" wp14:anchorId="3BD5200B" wp14:editId="19CEF907">
-            <wp:extent cx="5731510" cy="2846705"/>
-            <wp:effectExtent l="0" t="0" r="0" b="0"/>
-            <wp:docPr id="1121321240" name="Picture 1" descr="A graph of different colored bars&#10;&#10;AI-generated content may be incorrect."/>
+          <wp:inline distT="0" distB="0" distL="0" distR="0" wp14:anchorId="5404317C" wp14:editId="576CA512">
+            <wp:extent cx="5210797" cy="2588079"/>
+            <wp:effectExtent l="0" t="0" r="0" b="3175"/>
+            <wp:docPr id="1540683701" name="Picture 1" descr="A graph of different colored bars&#10;&#10;AI-generated content may be incorrect."/>
             <wp:cNvGraphicFramePr>
               <a:graphicFrameLocks xmlns:a="http://schemas.openxmlformats.org/drawingml/2006/main" noChangeAspect="1"/>
             </wp:cNvGraphicFramePr>
@@ -2891,7 +2959,7 @@
               <a:graphicData uri="http://schemas.openxmlformats.org/drawingml/2006/picture">
                 <pic:pic xmlns:pic="http://schemas.openxmlformats.org/drawingml/2006/picture">
                   <pic:nvPicPr>
-                    <pic:cNvPr id="1121321240" name="Picture 1" descr="A graph of different colored bars&#10;&#10;AI-generated content may be incorrect."/>
+                    <pic:cNvPr id="1540683701" name="Picture 1" descr="A graph of different colored bars&#10;&#10;AI-generated content may be incorrect."/>
                     <pic:cNvPicPr/>
                   </pic:nvPicPr>
                   <pic:blipFill>
@@ -2903,7 +2971,7 @@
                   <pic:spPr>
                     <a:xfrm>
                       <a:off x="0" y="0"/>
-                      <a:ext cx="5731510" cy="2846705"/>
+                      <a:ext cx="5210797" cy="2588079"/>
                     </a:xfrm>
                     <a:prstGeom prst="rect">
                       <a:avLst/>
@@ -2915,23 +2983,21 @@
           </wp:inline>
         </w:drawing>
       </w:r>
+    </w:p>
+    <w:p>
+      <w:pPr>
+        <w:jc w:val="both"/>
+      </w:pPr>
       <w:r>
         <w:rPr>
           <w:noProof/>
           <w14:ligatures w14:val="standardContextual"/>
         </w:rPr>
-        <w:t xml:space="preserve"> </w:t>
-      </w:r>
-      <w:r>
-        <w:rPr>
-          <w:noProof/>
-          <w14:ligatures w14:val="standardContextual"/>
-        </w:rPr>
         <w:drawing>
-          <wp:inline distT="0" distB="0" distL="0" distR="0" wp14:anchorId="604B2412" wp14:editId="661F7C11">
+          <wp:inline distT="0" distB="0" distL="0" distR="0" wp14:anchorId="31BE8A41" wp14:editId="3C16E0DE">
             <wp:extent cx="5731510" cy="2846705"/>
             <wp:effectExtent l="0" t="0" r="0" b="0"/>
-            <wp:docPr id="135493399" name="Picture 1"/>
+            <wp:docPr id="936099171" name="Picture 1" descr="A graph of different colored bars&#10;&#10;AI-generated content may be incorrect."/>
             <wp:cNvGraphicFramePr>
               <a:graphicFrameLocks xmlns:a="http://schemas.openxmlformats.org/drawingml/2006/main" noChangeAspect="1"/>
             </wp:cNvGraphicFramePr>
@@ -2939,7 +3005,7 @@
               <a:graphicData uri="http://schemas.openxmlformats.org/drawingml/2006/picture">
                 <pic:pic xmlns:pic="http://schemas.openxmlformats.org/drawingml/2006/picture">
                   <pic:nvPicPr>
-                    <pic:cNvPr id="135493399" name=""/>
+                    <pic:cNvPr id="936099171" name="Picture 1" descr="A graph of different colored bars&#10;&#10;AI-generated content may be incorrect."/>
                     <pic:cNvPicPr/>
                   </pic:nvPicPr>
                   <pic:blipFill>
@@ -2963,112 +3029,23 @@
           </wp:inline>
         </w:drawing>
       </w:r>
-    </w:p>
-    <w:p>
-      <w:pPr>
-        <w:jc w:val="both"/>
-      </w:pPr>
-    </w:p>
-    <w:p>
-      <w:pPr>
-        <w:jc w:val="both"/>
-      </w:pPr>
-      <w:r>
-        <w:rPr>
-          <w:i/>
-          <w:iCs/>
-        </w:rPr>
-        <w:t>Split by Year</w:t>
-      </w:r>
-    </w:p>
-    <w:p>
-      <w:pPr>
-        <w:jc w:val="both"/>
-      </w:pPr>
-    </w:p>
-    <w:p>
-      <w:pPr>
-        <w:pStyle w:val="ListParagraph"/>
-        <w:numPr>
-          <w:ilvl w:val="0"/>
-          <w:numId w:val="1"/>
-        </w:numPr>
-        <w:jc w:val="both"/>
-      </w:pPr>
-      <w:r>
-        <w:t xml:space="preserve">Other than for the linear </w:t>
-      </w:r>
-      <w:proofErr w:type="gramStart"/>
-      <w:r>
-        <w:t>regression based</w:t>
-      </w:r>
-      <w:proofErr w:type="gramEnd"/>
-      <w:r>
-        <w:t xml:space="preserve"> ensemble model, the sensitivity analysis (restricting training data to 2000-2015) made little difference to the relative error and MAE metrics. </w:t>
-      </w:r>
-    </w:p>
-    <w:p>
-      <w:pPr>
-        <w:pStyle w:val="ListParagraph"/>
-        <w:numPr>
-          <w:ilvl w:val="1"/>
-          <w:numId w:val="1"/>
-        </w:numPr>
-        <w:jc w:val="both"/>
-      </w:pPr>
-      <w:r>
-        <w:t>For these metrics, some models trained on this restricted training dataset produced better results.</w:t>
-      </w:r>
-    </w:p>
-    <w:p>
-      <w:pPr>
-        <w:pStyle w:val="ListParagraph"/>
-        <w:numPr>
-          <w:ilvl w:val="1"/>
-          <w:numId w:val="1"/>
-        </w:numPr>
-        <w:jc w:val="both"/>
-      </w:pPr>
-      <w:r>
-        <w:t>Potentially because the testing set challenged the models to predict MMR values from 2015-2018, closer to the training set which now includes less ‘noise’ and irrelevant patterns from earlier years which may no longer be relevant due to institutional changes in maternal health management and healthcare systems.</w:t>
-      </w:r>
-    </w:p>
-    <w:p>
-      <w:pPr>
-        <w:pStyle w:val="ListParagraph"/>
-        <w:numPr>
-          <w:ilvl w:val="0"/>
-          <w:numId w:val="1"/>
-        </w:numPr>
-        <w:jc w:val="both"/>
-      </w:pPr>
-      <w:r>
-        <w:t>For MSE, the restricted training set always performed notably worse.</w:t>
-      </w:r>
-    </w:p>
-    <w:p>
-      <w:pPr>
-        <w:pStyle w:val="ListParagraph"/>
-        <w:numPr>
-          <w:ilvl w:val="0"/>
-          <w:numId w:val="1"/>
-        </w:numPr>
-        <w:jc w:val="both"/>
-      </w:pPr>
-      <w:r>
-        <w:t xml:space="preserve">The restriction appeared to have the largest effects on the MLP and linear regression ensemble models. </w:t>
-      </w:r>
-    </w:p>
-    <w:p>
-      <w:pPr>
-        <w:jc w:val="both"/>
-      </w:pPr>
-      <w:r>
+      <w:r>
+        <w:rPr>
+          <w:noProof/>
+          <w14:ligatures w14:val="standardContextual"/>
+        </w:rPr>
+        <w:t xml:space="preserve"> </w:t>
+      </w:r>
+      <w:r>
+        <w:rPr>
+          <w:noProof/>
+          <w14:ligatures w14:val="standardContextual"/>
+        </w:rPr>
         <w:drawing>
-          <wp:inline distT="0" distB="0" distL="0" distR="0" wp14:anchorId="4B361F84" wp14:editId="7B1DA5C3">
+          <wp:inline distT="0" distB="0" distL="0" distR="0" wp14:anchorId="5F1ECA15" wp14:editId="15708618">
             <wp:extent cx="5731510" cy="2846705"/>
             <wp:effectExtent l="0" t="0" r="0" b="0"/>
-            <wp:docPr id="1647535241" name="Picture 1" descr="A graph of different colored bars&#10;&#10;AI-generated content may be incorrect."/>
+            <wp:docPr id="1397539003" name="Picture 1" descr="A graph with different colored bars&#10;&#10;AI-generated content may be incorrect."/>
             <wp:cNvGraphicFramePr>
               <a:graphicFrameLocks xmlns:a="http://schemas.openxmlformats.org/drawingml/2006/main" noChangeAspect="1"/>
             </wp:cNvGraphicFramePr>
@@ -3076,7 +3053,7 @@
               <a:graphicData uri="http://schemas.openxmlformats.org/drawingml/2006/picture">
                 <pic:pic xmlns:pic="http://schemas.openxmlformats.org/drawingml/2006/picture">
                   <pic:nvPicPr>
-                    <pic:cNvPr id="1647535241" name="Picture 1" descr="A graph of different colored bars&#10;&#10;AI-generated content may be incorrect."/>
+                    <pic:cNvPr id="1397539003" name="Picture 1" descr="A graph with different colored bars&#10;&#10;AI-generated content may be incorrect."/>
                     <pic:cNvPicPr/>
                   </pic:nvPicPr>
                   <pic:blipFill>
@@ -3108,11 +3085,16 @@
         <w:t xml:space="preserve"> </w:t>
       </w:r>
       <w:r>
+        <w:rPr>
+          <w:noProof/>
+          <w14:ligatures w14:val="standardContextual"/>
+        </w:rPr>
+        <w:lastRenderedPageBreak/>
         <w:drawing>
-          <wp:inline distT="0" distB="0" distL="0" distR="0" wp14:anchorId="42692EF7" wp14:editId="7406B107">
+          <wp:inline distT="0" distB="0" distL="0" distR="0" wp14:anchorId="5A3658E0" wp14:editId="691B4C67">
             <wp:extent cx="5731510" cy="2846705"/>
             <wp:effectExtent l="0" t="0" r="0" b="0"/>
-            <wp:docPr id="1341871428" name="Picture 1" descr="A graph of different colored bars&#10;&#10;AI-generated content may be incorrect."/>
+            <wp:docPr id="1608114935" name="Picture 1" descr="A graph of different colored bars&#10;&#10;AI-generated content may be incorrect."/>
             <wp:cNvGraphicFramePr>
               <a:graphicFrameLocks xmlns:a="http://schemas.openxmlformats.org/drawingml/2006/main" noChangeAspect="1"/>
             </wp:cNvGraphicFramePr>
@@ -3120,7 +3102,7 @@
               <a:graphicData uri="http://schemas.openxmlformats.org/drawingml/2006/picture">
                 <pic:pic xmlns:pic="http://schemas.openxmlformats.org/drawingml/2006/picture">
                   <pic:nvPicPr>
-                    <pic:cNvPr id="1341871428" name="Picture 1" descr="A graph of different colored bars&#10;&#10;AI-generated content may be incorrect."/>
+                    <pic:cNvPr id="1608114935" name="Picture 1" descr="A graph of different colored bars&#10;&#10;AI-generated content may be incorrect."/>
                     <pic:cNvPicPr/>
                   </pic:nvPicPr>
                   <pic:blipFill>
@@ -3157,10 +3139,10 @@
           <w14:ligatures w14:val="standardContextual"/>
         </w:rPr>
         <w:drawing>
-          <wp:inline distT="0" distB="0" distL="0" distR="0" wp14:anchorId="4FA75EC6" wp14:editId="7F5FCAB6">
+          <wp:inline distT="0" distB="0" distL="0" distR="0" wp14:anchorId="3DEC7984" wp14:editId="524B7AD5">
             <wp:extent cx="5731510" cy="2846705"/>
             <wp:effectExtent l="0" t="0" r="0" b="0"/>
-            <wp:docPr id="582751894" name="Picture 1" descr="A graph of different colored bars&#10;&#10;AI-generated content may be incorrect."/>
+            <wp:docPr id="624807403" name="Picture 1" descr="A screen shot of a graph&#10;&#10;AI-generated content may be incorrect."/>
             <wp:cNvGraphicFramePr>
               <a:graphicFrameLocks xmlns:a="http://schemas.openxmlformats.org/drawingml/2006/main" noChangeAspect="1"/>
             </wp:cNvGraphicFramePr>
@@ -3168,7 +3150,7 @@
               <a:graphicData uri="http://schemas.openxmlformats.org/drawingml/2006/picture">
                 <pic:pic xmlns:pic="http://schemas.openxmlformats.org/drawingml/2006/picture">
                   <pic:nvPicPr>
-                    <pic:cNvPr id="582751894" name="Picture 1" descr="A graph of different colored bars&#10;&#10;AI-generated content may be incorrect."/>
+                    <pic:cNvPr id="624807403" name="Picture 1" descr="A screen shot of a graph&#10;&#10;AI-generated content may be incorrect."/>
                     <pic:cNvPicPr/>
                   </pic:nvPicPr>
                   <pic:blipFill>
@@ -3192,23 +3174,103 @@
           </wp:inline>
         </w:drawing>
       </w:r>
+    </w:p>
+    <w:p>
+      <w:pPr>
+        <w:jc w:val="both"/>
+      </w:pPr>
+    </w:p>
+    <w:p>
+      <w:pPr>
+        <w:jc w:val="both"/>
+      </w:pPr>
+      <w:r>
+        <w:rPr>
+          <w:i/>
+          <w:iCs/>
+        </w:rPr>
+        <w:t>Split by Year</w:t>
+      </w:r>
+    </w:p>
+    <w:p>
+      <w:pPr>
+        <w:pStyle w:val="ListParagraph"/>
+        <w:numPr>
+          <w:ilvl w:val="0"/>
+          <w:numId w:val="1"/>
+        </w:numPr>
+        <w:jc w:val="both"/>
+      </w:pPr>
+      <w:r>
+        <w:t>The</w:t>
+      </w:r>
+      <w:r>
+        <w:t xml:space="preserve"> sensitivity analysis (restricting training data to 2000-2015) </w:t>
+      </w:r>
+      <w:r>
+        <w:t>generally produced poorer model performance.</w:t>
+      </w:r>
+      <w:r>
+        <w:t xml:space="preserve"> </w:t>
+      </w:r>
+    </w:p>
+    <w:p>
+      <w:pPr>
+        <w:pStyle w:val="ListParagraph"/>
+        <w:numPr>
+          <w:ilvl w:val="1"/>
+          <w:numId w:val="1"/>
+        </w:numPr>
+        <w:jc w:val="both"/>
+      </w:pPr>
+      <w:r>
+        <w:t>Potentially, this may have been due to the models benefiting from seeing trends over longer periods of time t</w:t>
+      </w:r>
+      <w:r>
+        <w:t>o</w:t>
+      </w:r>
+      <w:r>
+        <w:t xml:space="preserve"> better understand </w:t>
+      </w:r>
+      <w:r>
+        <w:t>feature inter-relationships.</w:t>
+      </w:r>
+    </w:p>
+    <w:p>
+      <w:pPr>
+        <w:pStyle w:val="ListParagraph"/>
+        <w:numPr>
+          <w:ilvl w:val="0"/>
+          <w:numId w:val="1"/>
+        </w:numPr>
+        <w:jc w:val="center"/>
+      </w:pPr>
+      <w:r>
+        <w:t xml:space="preserve">The restriction appeared to have the </w:t>
+      </w:r>
+      <w:r>
+        <w:t>least</w:t>
+      </w:r>
+      <w:r>
+        <w:t xml:space="preserve"> effects on the </w:t>
+      </w:r>
+      <w:r>
+        <w:t xml:space="preserve">SVM, </w:t>
+      </w:r>
+      <w:r>
+        <w:t>voting and random forest ensemble models</w:t>
+      </w:r>
       <w:r>
         <w:rPr>
           <w:noProof/>
           <w14:ligatures w14:val="standardContextual"/>
         </w:rPr>
-        <w:t xml:space="preserve"> </w:t>
-      </w:r>
-      <w:r>
-        <w:rPr>
-          <w:noProof/>
-          <w14:ligatures w14:val="standardContextual"/>
-        </w:rPr>
+        <w:lastRenderedPageBreak/>
         <w:drawing>
-          <wp:inline distT="0" distB="0" distL="0" distR="0" wp14:anchorId="2DB52E3A" wp14:editId="212D9245">
+          <wp:inline distT="0" distB="0" distL="0" distR="0" wp14:anchorId="55DCA039" wp14:editId="7D48C5F6">
             <wp:extent cx="5731510" cy="2846705"/>
             <wp:effectExtent l="0" t="0" r="0" b="0"/>
-            <wp:docPr id="968892992" name="Picture 1"/>
+            <wp:docPr id="871137339" name="Picture 1" descr="A graph of different colored bars&#10;&#10;AI-generated content may be incorrect."/>
             <wp:cNvGraphicFramePr>
               <a:graphicFrameLocks xmlns:a="http://schemas.openxmlformats.org/drawingml/2006/main" noChangeAspect="1"/>
             </wp:cNvGraphicFramePr>
@@ -3216,7 +3278,7 @@
               <a:graphicData uri="http://schemas.openxmlformats.org/drawingml/2006/picture">
                 <pic:pic xmlns:pic="http://schemas.openxmlformats.org/drawingml/2006/picture">
                   <pic:nvPicPr>
-                    <pic:cNvPr id="968892992" name=""/>
+                    <pic:cNvPr id="871137339" name="Picture 1" descr="A graph of different colored bars&#10;&#10;AI-generated content may be incorrect."/>
                     <pic:cNvPicPr/>
                   </pic:nvPicPr>
                   <pic:blipFill>
@@ -3245,7 +3307,7 @@
           <w:noProof/>
           <w14:ligatures w14:val="standardContextual"/>
         </w:rPr>
-        <w:t xml:space="preserve"> </w:t>
+        <w:t xml:space="preserve">    </w:t>
       </w:r>
       <w:r>
         <w:rPr>
@@ -3253,10 +3315,10 @@
           <w14:ligatures w14:val="standardContextual"/>
         </w:rPr>
         <w:drawing>
-          <wp:inline distT="0" distB="0" distL="0" distR="0" wp14:anchorId="3B467B8A" wp14:editId="5AB924BF">
+          <wp:inline distT="0" distB="0" distL="0" distR="0" wp14:anchorId="3FB1AFBE" wp14:editId="2BFE43A3">
             <wp:extent cx="5731510" cy="2846705"/>
             <wp:effectExtent l="0" t="0" r="0" b="0"/>
-            <wp:docPr id="79658760" name="Picture 1" descr="A graph of different colored bars&#10;&#10;AI-generated content may be incorrect."/>
+            <wp:docPr id="1153748991" name="Picture 1" descr="A graph of different colored bars&#10;&#10;AI-generated content may be incorrect."/>
             <wp:cNvGraphicFramePr>
               <a:graphicFrameLocks xmlns:a="http://schemas.openxmlformats.org/drawingml/2006/main" noChangeAspect="1"/>
             </wp:cNvGraphicFramePr>
@@ -3264,7 +3326,7 @@
               <a:graphicData uri="http://schemas.openxmlformats.org/drawingml/2006/picture">
                 <pic:pic xmlns:pic="http://schemas.openxmlformats.org/drawingml/2006/picture">
                   <pic:nvPicPr>
-                    <pic:cNvPr id="79658760" name="Picture 1" descr="A graph of different colored bars&#10;&#10;AI-generated content may be incorrect."/>
+                    <pic:cNvPr id="1153748991" name="Picture 1" descr="A graph of different colored bars&#10;&#10;AI-generated content may be incorrect."/>
                     <pic:cNvPicPr/>
                   </pic:nvPicPr>
                   <pic:blipFill>
@@ -3288,6 +3350,130 @@
           </wp:inline>
         </w:drawing>
       </w:r>
+      <w:r>
+        <w:rPr>
+          <w:noProof/>
+          <w14:ligatures w14:val="standardContextual"/>
+        </w:rPr>
+        <w:drawing>
+          <wp:inline distT="0" distB="0" distL="0" distR="0" wp14:anchorId="17BD3C3A" wp14:editId="263ECB41">
+            <wp:extent cx="5731510" cy="2846705"/>
+            <wp:effectExtent l="0" t="0" r="0" b="0"/>
+            <wp:docPr id="1138636103" name="Picture 1" descr="A graph of different colored bars&#10;&#10;AI-generated content may be incorrect."/>
+            <wp:cNvGraphicFramePr>
+              <a:graphicFrameLocks xmlns:a="http://schemas.openxmlformats.org/drawingml/2006/main" noChangeAspect="1"/>
+            </wp:cNvGraphicFramePr>
+            <a:graphic xmlns:a="http://schemas.openxmlformats.org/drawingml/2006/main">
+              <a:graphicData uri="http://schemas.openxmlformats.org/drawingml/2006/picture">
+                <pic:pic xmlns:pic="http://schemas.openxmlformats.org/drawingml/2006/picture">
+                  <pic:nvPicPr>
+                    <pic:cNvPr id="1138636103" name="Picture 1" descr="A graph of different colored bars&#10;&#10;AI-generated content may be incorrect."/>
+                    <pic:cNvPicPr/>
+                  </pic:nvPicPr>
+                  <pic:blipFill>
+                    <a:blip r:embed="rId40"/>
+                    <a:stretch>
+                      <a:fillRect/>
+                    </a:stretch>
+                  </pic:blipFill>
+                  <pic:spPr>
+                    <a:xfrm>
+                      <a:off x="0" y="0"/>
+                      <a:ext cx="5731510" cy="2846705"/>
+                    </a:xfrm>
+                    <a:prstGeom prst="rect">
+                      <a:avLst/>
+                    </a:prstGeom>
+                  </pic:spPr>
+                </pic:pic>
+              </a:graphicData>
+            </a:graphic>
+          </wp:inline>
+        </w:drawing>
+      </w:r>
+      <w:r>
+        <w:rPr>
+          <w:noProof/>
+          <w14:ligatures w14:val="standardContextual"/>
+        </w:rPr>
+        <w:lastRenderedPageBreak/>
+        <w:drawing>
+          <wp:inline distT="0" distB="0" distL="0" distR="0" wp14:anchorId="736E54EA" wp14:editId="2EE1860C">
+            <wp:extent cx="5731510" cy="2846705"/>
+            <wp:effectExtent l="0" t="0" r="0" b="0"/>
+            <wp:docPr id="1688103726" name="Picture 1" descr="A graph of blue and orange bars&#10;&#10;AI-generated content may be incorrect."/>
+            <wp:cNvGraphicFramePr>
+              <a:graphicFrameLocks xmlns:a="http://schemas.openxmlformats.org/drawingml/2006/main" noChangeAspect="1"/>
+            </wp:cNvGraphicFramePr>
+            <a:graphic xmlns:a="http://schemas.openxmlformats.org/drawingml/2006/main">
+              <a:graphicData uri="http://schemas.openxmlformats.org/drawingml/2006/picture">
+                <pic:pic xmlns:pic="http://schemas.openxmlformats.org/drawingml/2006/picture">
+                  <pic:nvPicPr>
+                    <pic:cNvPr id="1688103726" name="Picture 1" descr="A graph of blue and orange bars&#10;&#10;AI-generated content may be incorrect."/>
+                    <pic:cNvPicPr/>
+                  </pic:nvPicPr>
+                  <pic:blipFill>
+                    <a:blip r:embed="rId41"/>
+                    <a:stretch>
+                      <a:fillRect/>
+                    </a:stretch>
+                  </pic:blipFill>
+                  <pic:spPr>
+                    <a:xfrm>
+                      <a:off x="0" y="0"/>
+                      <a:ext cx="5731510" cy="2846705"/>
+                    </a:xfrm>
+                    <a:prstGeom prst="rect">
+                      <a:avLst/>
+                    </a:prstGeom>
+                  </pic:spPr>
+                </pic:pic>
+              </a:graphicData>
+            </a:graphic>
+          </wp:inline>
+        </w:drawing>
+      </w:r>
+      <w:r>
+        <w:rPr>
+          <w:noProof/>
+          <w14:ligatures w14:val="standardContextual"/>
+        </w:rPr>
+        <w:drawing>
+          <wp:inline distT="0" distB="0" distL="0" distR="0" wp14:anchorId="153468DC" wp14:editId="24BC74C2">
+            <wp:extent cx="5731510" cy="2846705"/>
+            <wp:effectExtent l="0" t="0" r="0" b="0"/>
+            <wp:docPr id="1222252015" name="Picture 1" descr="A graph of different colored bars&#10;&#10;AI-generated content may be incorrect."/>
+            <wp:cNvGraphicFramePr>
+              <a:graphicFrameLocks xmlns:a="http://schemas.openxmlformats.org/drawingml/2006/main" noChangeAspect="1"/>
+            </wp:cNvGraphicFramePr>
+            <a:graphic xmlns:a="http://schemas.openxmlformats.org/drawingml/2006/main">
+              <a:graphicData uri="http://schemas.openxmlformats.org/drawingml/2006/picture">
+                <pic:pic xmlns:pic="http://schemas.openxmlformats.org/drawingml/2006/picture">
+                  <pic:nvPicPr>
+                    <pic:cNvPr id="1222252015" name="Picture 1" descr="A graph of different colored bars&#10;&#10;AI-generated content may be incorrect."/>
+                    <pic:cNvPicPr/>
+                  </pic:nvPicPr>
+                  <pic:blipFill>
+                    <a:blip r:embed="rId42"/>
+                    <a:stretch>
+                      <a:fillRect/>
+                    </a:stretch>
+                  </pic:blipFill>
+                  <pic:spPr>
+                    <a:xfrm>
+                      <a:off x="0" y="0"/>
+                      <a:ext cx="5731510" cy="2846705"/>
+                    </a:xfrm>
+                    <a:prstGeom prst="rect">
+                      <a:avLst/>
+                    </a:prstGeom>
+                  </pic:spPr>
+                </pic:pic>
+              </a:graphicData>
+            </a:graphic>
+          </wp:inline>
+        </w:drawing>
+      </w:r>
     </w:p>
     <w:p>
       <w:pPr>
@@ -3413,6 +3599,10 @@
         <w:jc w:val="center"/>
       </w:pPr>
       <w:r>
+        <w:rPr>
+          <w:noProof/>
+        </w:rPr>
+        <w:lastRenderedPageBreak/>
         <w:drawing>
           <wp:inline distT="0" distB="0" distL="0" distR="0" wp14:anchorId="0A804632" wp14:editId="47962369">
             <wp:extent cx="3733800" cy="2882900"/>
@@ -3429,7 +3619,7 @@
                     <pic:cNvPicPr/>
                   </pic:nvPicPr>
                   <pic:blipFill>
-                    <a:blip r:embed="rId40"/>
+                    <a:blip r:embed="rId43"/>
                     <a:stretch>
                       <a:fillRect/>
                     </a:stretch>
@@ -3464,8 +3654,19 @@
         </w:numPr>
         <w:jc w:val="both"/>
       </w:pPr>
-      <w:r>
-        <w:t xml:space="preserve">I took the example of feature pairings with absolute correlation coefficient greater than 0.9 and filtered by pairings whose absolute difference in their proportion of missing data was greater than 0.05 (to make it worth replacing the member of the pair with less data with the one with more data), there were only 129 of the original 923 pairs remaining. </w:t>
+      <w:commentRangeStart w:id="5"/>
+      <w:r>
+        <w:t xml:space="preserve">I took the example </w:t>
+      </w:r>
+      <w:commentRangeEnd w:id="5"/>
+      <w:r>
+        <w:rPr>
+          <w:rStyle w:val="CommentReference"/>
+        </w:rPr>
+        <w:commentReference w:id="5"/>
+      </w:r>
+      <w:r>
+        <w:t xml:space="preserve">of feature pairings with absolute correlation coefficient greater than 0.9 and filtered by pairings whose absolute difference in their proportion of missing data was greater than 0.05 (to make it worth replacing the member of the pair with less data with the one with more data), there were only 129 of the original 923 pairs remaining. </w:t>
       </w:r>
     </w:p>
     <w:p>
@@ -4524,6 +4725,7 @@
     </w:p>
     <w:p>
       <w:r>
+        <w:lastRenderedPageBreak/>
         <w:t xml:space="preserve">Last week you mentioned wanting to see the intersection of features that were used across all folds. </w:t>
       </w:r>
       <w:r>
@@ -4533,6 +4735,9 @@
     <w:p/>
     <w:p>
       <w:r>
+        <w:rPr>
+          <w:noProof/>
+        </w:rPr>
         <w:drawing>
           <wp:inline distT="0" distB="0" distL="0" distR="0" wp14:anchorId="06968D65" wp14:editId="4558E34A">
             <wp:extent cx="3858748" cy="848189"/>
@@ -4549,7 +4754,7 @@
                     <pic:cNvPicPr/>
                   </pic:nvPicPr>
                   <pic:blipFill>
-                    <a:blip r:embed="rId41"/>
+                    <a:blip r:embed="rId44"/>
                     <a:stretch>
                       <a:fillRect/>
                     </a:stretch>
@@ -4715,12 +4920,501 @@
           <w:b/>
           <w:bCs/>
         </w:rPr>
-        <w:t>Possible To-Dos for This Week</w:t>
+        <w:t xml:space="preserve">Possible To-Dos for </w:t>
+      </w:r>
+      <w:commentRangeStart w:id="6"/>
+      <w:r>
+        <w:rPr>
+          <w:b/>
+          <w:bCs/>
+        </w:rPr>
+        <w:t>This Week</w:t>
       </w:r>
       <w:r>
         <w:t>:</w:t>
       </w:r>
-    </w:p>
+      <w:commentRangeEnd w:id="6"/>
+      <w:r>
+        <w:commentReference w:id="6"/>
+      </w:r>
+    </w:p>
+    <w:p>
+      <w:pPr>
+        <w:pStyle w:val="ListParagraph"/>
+        <w:numPr>
+          <w:ilvl w:val="0"/>
+          <w:numId w:val="1"/>
+        </w:numPr>
+      </w:pPr>
+      <w:r>
+        <w:rPr>
+          <w:color w:val="EE0000"/>
+        </w:rPr>
+        <w:t xml:space="preserve">Explore which variables are most important for the different models, and retrain based on just these features </w:t>
+      </w:r>
+      <w:r>
+        <w:rPr>
+          <w:color w:val="EE0000"/>
+        </w:rPr>
+        <w:t>(also from literature)</w:t>
+      </w:r>
+    </w:p>
+    <w:p>
+      <w:pPr>
+        <w:pStyle w:val="ListParagraph"/>
+        <w:numPr>
+          <w:ilvl w:val="1"/>
+          <w:numId w:val="1"/>
+        </w:numPr>
+      </w:pPr>
+      <w:r>
+        <w:rPr>
+          <w:color w:val="EE0000"/>
+        </w:rPr>
+        <w:t xml:space="preserve">Do this by income level </w:t>
+      </w:r>
+    </w:p>
+    <w:p>
+      <w:pPr>
+        <w:pStyle w:val="ListParagraph"/>
+        <w:numPr>
+          <w:ilvl w:val="1"/>
+          <w:numId w:val="1"/>
+        </w:numPr>
+      </w:pPr>
+      <w:r>
+        <w:rPr>
+          <w:color w:val="EE0000"/>
+        </w:rPr>
+        <w:t>Check o</w:t>
+      </w:r>
+      <w:r>
+        <w:rPr>
+          <w:color w:val="EE0000"/>
+        </w:rPr>
+        <w:t>verlap of these important features between different models</w:t>
+      </w:r>
+    </w:p>
+    <w:p>
+      <w:pPr>
+        <w:pStyle w:val="ListParagraph"/>
+        <w:numPr>
+          <w:ilvl w:val="1"/>
+          <w:numId w:val="1"/>
+        </w:numPr>
+      </w:pPr>
+      <w:r>
+        <w:rPr>
+          <w:color w:val="EE0000"/>
+        </w:rPr>
+        <w:t>Expect large overlap</w:t>
+      </w:r>
+    </w:p>
+    <w:p>
+      <w:pPr>
+        <w:pStyle w:val="ListParagraph"/>
+        <w:numPr>
+          <w:ilvl w:val="1"/>
+          <w:numId w:val="1"/>
+        </w:numPr>
+      </w:pPr>
+      <w:r>
+        <w:rPr>
+          <w:color w:val="EE0000"/>
+        </w:rPr>
+        <w:t xml:space="preserve">These features’ descriptive </w:t>
+      </w:r>
+      <w:r>
+        <w:rPr>
+          <w:color w:val="EE0000"/>
+        </w:rPr>
+        <w:t xml:space="preserve">statistics </w:t>
+      </w:r>
+    </w:p>
+    <w:p>
+      <w:pPr>
+        <w:pStyle w:val="ListParagraph"/>
+        <w:numPr>
+          <w:ilvl w:val="1"/>
+          <w:numId w:val="1"/>
+        </w:numPr>
+      </w:pPr>
+      <w:r>
+        <w:rPr>
+          <w:color w:val="EE0000"/>
+        </w:rPr>
+        <w:t xml:space="preserve">Explore method for comparing folds </w:t>
+      </w:r>
+    </w:p>
+    <w:p>
+      <w:pPr>
+        <w:pStyle w:val="ListParagraph"/>
+        <w:numPr>
+          <w:ilvl w:val="1"/>
+          <w:numId w:val="1"/>
+        </w:numPr>
+      </w:pPr>
+      <w:r>
+        <w:rPr>
+          <w:color w:val="EE0000"/>
+        </w:rPr>
+        <w:t xml:space="preserve">Compute correlations between the important features with the output to confirm results </w:t>
+      </w:r>
+    </w:p>
+    <w:p>
+      <w:pPr>
+        <w:pStyle w:val="ListParagraph"/>
+        <w:numPr>
+          <w:ilvl w:val="2"/>
+          <w:numId w:val="1"/>
+        </w:numPr>
+      </w:pPr>
+      <w:r>
+        <w:rPr>
+          <w:color w:val="EE0000"/>
+        </w:rPr>
+        <w:t xml:space="preserve">Expect higher correlation with output </w:t>
+      </w:r>
+    </w:p>
+    <w:p>
+      <w:pPr>
+        <w:pStyle w:val="ListParagraph"/>
+        <w:numPr>
+          <w:ilvl w:val="0"/>
+          <w:numId w:val="1"/>
+        </w:numPr>
+      </w:pPr>
+      <w:r>
+        <w:rPr>
+          <w:color w:val="EE0000"/>
+        </w:rPr>
+        <w:t xml:space="preserve">Compare these features with those with highest correlation with MMR </w:t>
+      </w:r>
+      <w:proofErr w:type="gramStart"/>
+      <w:r>
+        <w:rPr>
+          <w:color w:val="EE0000"/>
+        </w:rPr>
+        <w:t>and also</w:t>
+      </w:r>
+      <w:proofErr w:type="gramEnd"/>
+      <w:r>
+        <w:rPr>
+          <w:color w:val="EE0000"/>
+        </w:rPr>
+        <w:t xml:space="preserve"> report descriptive statistics for these </w:t>
+      </w:r>
+    </w:p>
+    <w:p>
+      <w:pPr>
+        <w:pStyle w:val="ListParagraph"/>
+        <w:numPr>
+          <w:ilvl w:val="0"/>
+          <w:numId w:val="1"/>
+        </w:numPr>
+      </w:pPr>
+      <w:r>
+        <w:rPr>
+          <w:color w:val="EE0000"/>
+        </w:rPr>
+        <w:t xml:space="preserve">Then retrain models with most important features </w:t>
+      </w:r>
+      <w:r>
+        <w:rPr>
+          <w:color w:val="EE0000"/>
+        </w:rPr>
+        <w:t xml:space="preserve">with </w:t>
+      </w:r>
+      <w:r>
+        <w:rPr>
+          <w:color w:val="EE0000"/>
+        </w:rPr>
+        <w:t xml:space="preserve">finetuning pipeline to see if models’ performance </w:t>
+      </w:r>
+      <w:r>
+        <w:rPr>
+          <w:color w:val="EE0000"/>
+        </w:rPr>
+        <w:t>improves</w:t>
+      </w:r>
+    </w:p>
+    <w:p>
+      <w:pPr>
+        <w:pStyle w:val="ListParagraph"/>
+        <w:numPr>
+          <w:ilvl w:val="1"/>
+          <w:numId w:val="1"/>
+        </w:numPr>
+      </w:pPr>
+      <w:r>
+        <w:rPr>
+          <w:color w:val="EE0000"/>
+        </w:rPr>
+        <w:t xml:space="preserve">By improving noise </w:t>
+      </w:r>
+    </w:p>
+    <w:p>
+      <w:pPr>
+        <w:pStyle w:val="ListParagraph"/>
+        <w:numPr>
+          <w:ilvl w:val="0"/>
+          <w:numId w:val="1"/>
+        </w:numPr>
+      </w:pPr>
+      <w:r>
+        <w:rPr>
+          <w:color w:val="EE0000"/>
+        </w:rPr>
+        <w:t>Ensemble:</w:t>
+      </w:r>
+    </w:p>
+    <w:p>
+      <w:pPr>
+        <w:pStyle w:val="ListParagraph"/>
+        <w:numPr>
+          <w:ilvl w:val="1"/>
+          <w:numId w:val="1"/>
+        </w:numPr>
+      </w:pPr>
+      <w:r>
+        <w:rPr>
+          <w:color w:val="EE0000"/>
+        </w:rPr>
+        <w:t xml:space="preserve">Try voting with 10 </w:t>
+      </w:r>
+      <w:proofErr w:type="spellStart"/>
+      <w:r>
+        <w:rPr>
+          <w:color w:val="EE0000"/>
+        </w:rPr>
+        <w:t>lightgbm</w:t>
+      </w:r>
+      <w:proofErr w:type="spellEnd"/>
+      <w:r>
+        <w:rPr>
+          <w:color w:val="EE0000"/>
+        </w:rPr>
+        <w:t xml:space="preserve"> and 10 random </w:t>
+      </w:r>
+      <w:proofErr w:type="gramStart"/>
+      <w:r>
+        <w:rPr>
+          <w:color w:val="EE0000"/>
+        </w:rPr>
+        <w:t>forest</w:t>
+      </w:r>
+      <w:proofErr w:type="gramEnd"/>
+      <w:r>
+        <w:rPr>
+          <w:color w:val="EE0000"/>
+        </w:rPr>
+        <w:t xml:space="preserve"> (separately)</w:t>
+      </w:r>
+    </w:p>
+    <w:p>
+      <w:pPr>
+        <w:pStyle w:val="ListParagraph"/>
+        <w:numPr>
+          <w:ilvl w:val="1"/>
+          <w:numId w:val="1"/>
+        </w:numPr>
+      </w:pPr>
+      <w:r>
+        <w:rPr>
+          <w:color w:val="EE0000"/>
+        </w:rPr>
+        <w:t>‘</w:t>
+      </w:r>
+      <w:proofErr w:type="gramStart"/>
+      <w:r>
+        <w:rPr>
+          <w:color w:val="EE0000"/>
+        </w:rPr>
+        <w:t>choose</w:t>
+      </w:r>
+      <w:proofErr w:type="gramEnd"/>
+      <w:r>
+        <w:rPr>
+          <w:color w:val="EE0000"/>
+        </w:rPr>
+        <w:t xml:space="preserve"> best performing base estimators to include in the ensemble models’</w:t>
+      </w:r>
+    </w:p>
+    <w:p>
+      <w:pPr>
+        <w:pStyle w:val="ListParagraph"/>
+        <w:numPr>
+          <w:ilvl w:val="2"/>
+          <w:numId w:val="1"/>
+        </w:numPr>
+      </w:pPr>
+      <w:r>
+        <w:rPr>
+          <w:color w:val="EE0000"/>
+        </w:rPr>
+        <w:lastRenderedPageBreak/>
+        <w:t xml:space="preserve">For description in materials </w:t>
+      </w:r>
+    </w:p>
+    <w:p>
+      <w:pPr>
+        <w:pStyle w:val="ListParagraph"/>
+        <w:numPr>
+          <w:ilvl w:val="0"/>
+          <w:numId w:val="1"/>
+        </w:numPr>
+      </w:pPr>
+      <w:r>
+        <w:rPr>
+          <w:color w:val="EE0000"/>
+        </w:rPr>
+        <w:t xml:space="preserve">PCA analysis </w:t>
+      </w:r>
+      <w:r>
+        <w:rPr>
+          <w:color w:val="EE0000"/>
+        </w:rPr>
+        <w:t xml:space="preserve">of rows </w:t>
+      </w:r>
+    </w:p>
+    <w:p>
+      <w:pPr>
+        <w:pStyle w:val="ListParagraph"/>
+        <w:numPr>
+          <w:ilvl w:val="1"/>
+          <w:numId w:val="1"/>
+        </w:numPr>
+      </w:pPr>
+      <w:r>
+        <w:rPr>
+          <w:color w:val="EE0000"/>
+        </w:rPr>
+        <w:t xml:space="preserve">See if there is clustering of datapoints </w:t>
+      </w:r>
+    </w:p>
+    <w:p>
+      <w:pPr>
+        <w:pStyle w:val="ListParagraph"/>
+        <w:numPr>
+          <w:ilvl w:val="1"/>
+          <w:numId w:val="1"/>
+        </w:numPr>
+      </w:pPr>
+      <w:r>
+        <w:rPr>
+          <w:color w:val="EE0000"/>
+        </w:rPr>
+        <w:t xml:space="preserve">Clustering by income level and/or year by colouring PCA plot based on </w:t>
+      </w:r>
+      <w:proofErr w:type="gramStart"/>
+      <w:r>
+        <w:rPr>
+          <w:color w:val="EE0000"/>
+        </w:rPr>
+        <w:t>this criteria</w:t>
+      </w:r>
+      <w:proofErr w:type="gramEnd"/>
+      <w:r>
+        <w:rPr>
+          <w:color w:val="EE0000"/>
+        </w:rPr>
+        <w:tab/>
+      </w:r>
+    </w:p>
+    <w:p>
+      <w:pPr>
+        <w:pStyle w:val="ListParagraph"/>
+        <w:numPr>
+          <w:ilvl w:val="1"/>
+          <w:numId w:val="1"/>
+        </w:numPr>
+      </w:pPr>
+      <w:r>
+        <w:rPr>
+          <w:color w:val="EE0000"/>
+        </w:rPr>
+        <w:t xml:space="preserve">To see if data points are spread evenly </w:t>
+      </w:r>
+    </w:p>
+    <w:p>
+      <w:pPr>
+        <w:pStyle w:val="ListParagraph"/>
+        <w:numPr>
+          <w:ilvl w:val="0"/>
+          <w:numId w:val="1"/>
+        </w:numPr>
+      </w:pPr>
+      <w:r>
+        <w:rPr>
+          <w:color w:val="EE0000"/>
+        </w:rPr>
+        <w:t>Materials</w:t>
+      </w:r>
+    </w:p>
+    <w:p>
+      <w:pPr>
+        <w:pStyle w:val="ListParagraph"/>
+        <w:numPr>
+          <w:ilvl w:val="1"/>
+          <w:numId w:val="1"/>
+        </w:numPr>
+      </w:pPr>
+      <w:r>
+        <w:rPr>
+          <w:color w:val="EE0000"/>
+        </w:rPr>
+        <w:t>Choose base estimators with best performance to do ensemble modelling</w:t>
+      </w:r>
+    </w:p>
+    <w:p>
+      <w:pPr>
+        <w:pStyle w:val="ListParagraph"/>
+        <w:numPr>
+          <w:ilvl w:val="0"/>
+          <w:numId w:val="1"/>
+        </w:numPr>
+      </w:pPr>
+      <w:r>
+        <w:rPr>
+          <w:color w:val="EE0000"/>
+        </w:rPr>
+        <w:t xml:space="preserve">List regression studies that I have seen, mention </w:t>
+      </w:r>
+      <w:r>
+        <w:rPr>
+          <w:color w:val="EE0000"/>
+        </w:rPr>
+        <w:t xml:space="preserve">some </w:t>
+      </w:r>
+      <w:r>
+        <w:rPr>
+          <w:color w:val="EE0000"/>
+        </w:rPr>
+        <w:t>classification</w:t>
+      </w:r>
+      <w:r>
+        <w:rPr>
+          <w:color w:val="EE0000"/>
+        </w:rPr>
+        <w:t xml:space="preserve"> studies in background</w:t>
+      </w:r>
+    </w:p>
+    <w:p>
+      <w:pPr>
+        <w:pStyle w:val="ListParagraph"/>
+        <w:numPr>
+          <w:ilvl w:val="0"/>
+          <w:numId w:val="1"/>
+        </w:numPr>
+      </w:pPr>
+      <w:r>
+        <w:rPr>
+          <w:color w:val="EE0000"/>
+        </w:rPr>
+        <w:t>Does not work with missing data, so cannot use it</w:t>
+      </w:r>
+    </w:p>
+    <w:p/>
     <w:p>
       <w:pPr>
         <w:pStyle w:val="ListParagraph"/>
@@ -4780,6 +5474,177 @@
     </w:sectPr>
   </w:body>
 </w:document>
+</file>
+
+<file path=word/comments.xml><?xml version="1.0" encoding="utf-8"?>
+<w:comments xmlns:wpc="http://schemas.microsoft.com/office/word/2010/wordprocessingCanvas" xmlns:cx="http://schemas.microsoft.com/office/drawing/2014/chartex" xmlns:cx1="http://schemas.microsoft.com/office/drawing/2015/9/8/chartex" xmlns:cx2="http://schemas.microsoft.com/office/drawing/2015/10/21/chartex" xmlns:cx3="http://schemas.microsoft.com/office/drawing/2016/5/9/chartex" xmlns:cx4="http://schemas.microsoft.com/office/drawing/2016/5/10/chartex" xmlns:cx5="http://schemas.microsoft.com/office/drawing/2016/5/11/chartex" xmlns:cx6="http://schemas.microsoft.com/office/drawing/2016/5/12/chartex" xmlns:cx7="http://schemas.microsoft.com/office/drawing/2016/5/13/chartex" xmlns:cx8="http://schemas.microsoft.com/office/drawing/2016/5/14/chartex" xmlns:mc="http://schemas.openxmlformats.org/markup-compatibility/2006" xmlns:aink="http://schemas.microsoft.com/office/drawing/2016/ink" xmlns:am3d="http://schemas.microsoft.com/office/drawing/2017/model3d" xmlns:o="urn:schemas-microsoft-com:office:office" xmlns:oel="http://schemas.microsoft.com/office/2019/extlst" xmlns:r="http://schemas.openxmlformats.org/officeDocument/2006/relationships" xmlns:m="http://schemas.openxmlformats.org/officeDocument/2006/math" xmlns:v="urn:schemas-microsoft-com:vml" xmlns:wp14="http://schemas.microsoft.com/office/word/2010/wordprocessingDrawing" xmlns:wp="http://schemas.openxmlformats.org/drawingml/2006/wordprocessingDrawing" xmlns:w10="urn:schemas-microsoft-com:office:word" xmlns:w="http://schemas.openxmlformats.org/wordprocessingml/2006/main" xmlns:w14="http://schemas.microsoft.com/office/word/2010/wordml" xmlns:w15="http://schemas.microsoft.com/office/word/2012/wordml" xmlns:w16cex="http://schemas.microsoft.com/office/word/2018/wordml/cex" xmlns:w16cid="http://schemas.microsoft.com/office/word/2016/wordml/cid" xmlns:w16="http://schemas.microsoft.com/office/word/2018/wordml" xmlns:w16du="http://schemas.microsoft.com/office/word/2023/wordml/word16du" xmlns:w16sdtdh="http://schemas.microsoft.com/office/word/2020/wordml/sdtdatahash" xmlns:w16sdtfl="http://schemas.microsoft.com/office/word/2024/wordml/sdtformatlock" xmlns:w16se="http://schemas.microsoft.com/office/word/2015/wordml/symex" xmlns:wpg="http://schemas.microsoft.com/office/word/2010/wordprocessingGroup" xmlns:wpi="http://schemas.microsoft.com/office/word/2010/wordprocessingInk" xmlns:wne="http://schemas.microsoft.com/office/word/2006/wordml" xmlns:wps="http://schemas.microsoft.com/office/word/2010/wordprocessingShape" mc:Ignorable="w14 w15 w16se w16cid w16 w16cex w16sdtdh w16sdtfl w16du wp14">
+  <w:comment w:id="0" w:author="Rosalita Rosenberg" w:date="2025-08-04T14:29:00Z" w:initials="RR">
+    <w:p>
+      <w:r>
+        <w:rPr>
+          <w:rStyle w:val="CommentReference"/>
+        </w:rPr>
+        <w:annotationRef/>
+      </w:r>
+      <w:r>
+        <w:rPr>
+          <w:sz w:val="20"/>
+          <w:szCs w:val="20"/>
+        </w:rPr>
+        <w:t>discrete statistics: choose important variables for which to present mean, median, and standard deviation</w:t>
+      </w:r>
+    </w:p>
+    <w:p/>
+    <w:p>
+      <w:r>
+        <w:rPr>
+          <w:sz w:val="20"/>
+          <w:szCs w:val="20"/>
+        </w:rPr>
+        <w:t>choose important variables from literature that are important for this and use to run linear and logistic regression model and use descriptive statistics</w:t>
+      </w:r>
+    </w:p>
+    <w:p>
+      <w:r>
+        <w:rPr>
+          <w:sz w:val="20"/>
+          <w:szCs w:val="20"/>
+        </w:rPr>
+        <w:t xml:space="preserve">- MMR </w:t>
+      </w:r>
+    </w:p>
+    <w:p/>
+    <w:p>
+      <w:r>
+        <w:rPr>
+          <w:sz w:val="20"/>
+          <w:szCs w:val="20"/>
+        </w:rPr>
+        <w:t xml:space="preserve">add column giving missing data for these variables </w:t>
+      </w:r>
+    </w:p>
+    <w:p/>
+    <w:p>
+      <w:r>
+        <w:rPr>
+          <w:sz w:val="20"/>
+          <w:szCs w:val="20"/>
+        </w:rPr>
+        <w:t xml:space="preserve">put in materials and methods </w:t>
+      </w:r>
+    </w:p>
+  </w:comment>
+  <w:comment w:id="1" w:author="Rosalita Rosenberg" w:date="2025-08-04T14:40:00Z" w:initials="RR">
+    <w:p>
+      <w:r>
+        <w:rPr>
+          <w:rStyle w:val="CommentReference"/>
+        </w:rPr>
+        <w:annotationRef/>
+      </w:r>
+      <w:r>
+        <w:rPr>
+          <w:sz w:val="20"/>
+          <w:szCs w:val="20"/>
+        </w:rPr>
+        <w:t>define</w:t>
+      </w:r>
+    </w:p>
+  </w:comment>
+  <w:comment w:id="2" w:author="Nhung Nghiem" w:date="2025-08-04T10:46:00Z" w:initials="NN">
+    <w:p>
+      <w:r>
+        <w:annotationRef/>
+      </w:r>
+      <w:r>
+        <w:t>Unless this is sensitivity analysis, I would use the same ratio for splitting training/test datasets (80:20 or 90:10).</w:t>
+      </w:r>
+    </w:p>
+  </w:comment>
+  <w:comment w:id="3" w:author="Nhung Nghiem" w:date="2025-08-04T10:50:00Z" w:initials="NN">
+    <w:p>
+      <w:r>
+        <w:annotationRef/>
+      </w:r>
+      <w:r>
+        <w:t>is this absolute error?</w:t>
+      </w:r>
+    </w:p>
+  </w:comment>
+  <w:comment w:id="4" w:author="Nhung Nghiem" w:date="2025-08-04T10:53:00Z" w:initials="NN">
+    <w:p>
+      <w:r>
+        <w:annotationRef/>
+      </w:r>
+      <w:r>
+        <w:t>I would provide a summary here regarding the model performance.</w:t>
+      </w:r>
+    </w:p>
+  </w:comment>
+  <w:comment w:id="5" w:author="Rosalita Rosenberg" w:date="2025-08-04T14:32:00Z" w:initials="RR">
+    <w:p>
+      <w:r>
+        <w:rPr>
+          <w:rStyle w:val="CommentReference"/>
+        </w:rPr>
+        <w:annotationRef/>
+      </w:r>
+      <w:r>
+        <w:rPr>
+          <w:sz w:val="20"/>
+          <w:szCs w:val="20"/>
+        </w:rPr>
+        <w:t>explore how method computed correlation</w:t>
+      </w:r>
+    </w:p>
+  </w:comment>
+  <w:comment w:id="6" w:author="Nhung Nghiem" w:date="2025-08-04T10:58:00Z" w:initials="NN">
+    <w:p>
+      <w:r>
+        <w:annotationRef/>
+      </w:r>
+      <w:r>
+        <w:t>I might have missed this but have you produce some descriptive statistics for several important covariates, MMR, age, sex, by income-level (mean, median, SD)?</w:t>
+      </w:r>
+    </w:p>
+  </w:comment>
+</w:comments>
+</file>
+
+<file path=word/commentsExtended.xml><?xml version="1.0" encoding="utf-8"?>
+<w15:commentsEx xmlns:wpc="http://schemas.microsoft.com/office/word/2010/wordprocessingCanvas" xmlns:cx="http://schemas.microsoft.com/office/drawing/2014/chartex" xmlns:cx1="http://schemas.microsoft.com/office/drawing/2015/9/8/chartex" xmlns:cx2="http://schemas.microsoft.com/office/drawing/2015/10/21/chartex" xmlns:cx3="http://schemas.microsoft.com/office/drawing/2016/5/9/chartex" xmlns:cx4="http://schemas.microsoft.com/office/drawing/2016/5/10/chartex" xmlns:cx5="http://schemas.microsoft.com/office/drawing/2016/5/11/chartex" xmlns:cx6="http://schemas.microsoft.com/office/drawing/2016/5/12/chartex" xmlns:cx7="http://schemas.microsoft.com/office/drawing/2016/5/13/chartex" xmlns:cx8="http://schemas.microsoft.com/office/drawing/2016/5/14/chartex" xmlns:mc="http://schemas.openxmlformats.org/markup-compatibility/2006" xmlns:aink="http://schemas.microsoft.com/office/drawing/2016/ink" xmlns:am3d="http://schemas.microsoft.com/office/drawing/2017/model3d" xmlns:o="urn:schemas-microsoft-com:office:office" xmlns:oel="http://schemas.microsoft.com/office/2019/extlst" xmlns:r="http://schemas.openxmlformats.org/officeDocument/2006/relationships" xmlns:m="http://schemas.openxmlformats.org/officeDocument/2006/math" xmlns:v="urn:schemas-microsoft-com:vml" xmlns:wp14="http://schemas.microsoft.com/office/word/2010/wordprocessingDrawing" xmlns:wp="http://schemas.openxmlformats.org/drawingml/2006/wordprocessingDrawing" xmlns:w10="urn:schemas-microsoft-com:office:word" xmlns:w="http://schemas.openxmlformats.org/wordprocessingml/2006/main" xmlns:w14="http://schemas.microsoft.com/office/word/2010/wordml" xmlns:w15="http://schemas.microsoft.com/office/word/2012/wordml" xmlns:w16cex="http://schemas.microsoft.com/office/word/2018/wordml/cex" xmlns:w16cid="http://schemas.microsoft.com/office/word/2016/wordml/cid" xmlns:w16="http://schemas.microsoft.com/office/word/2018/wordml" xmlns:w16du="http://schemas.microsoft.com/office/word/2023/wordml/word16du" xmlns:w16sdtdh="http://schemas.microsoft.com/office/word/2020/wordml/sdtdatahash" xmlns:w16sdtfl="http://schemas.microsoft.com/office/word/2024/wordml/sdtformatlock" xmlns:w16se="http://schemas.microsoft.com/office/word/2015/wordml/symex" xmlns:wpg="http://schemas.microsoft.com/office/word/2010/wordprocessingGroup" xmlns:wpi="http://schemas.microsoft.com/office/word/2010/wordprocessingInk" xmlns:wne="http://schemas.microsoft.com/office/word/2006/wordml" xmlns:wps="http://schemas.microsoft.com/office/word/2010/wordprocessingShape" mc:Ignorable="w14 w15 w16se w16cid w16 w16cex w16sdtdh w16sdtfl w16du wp14">
+  <w15:commentEx w15:paraId="3BC01575" w15:done="0"/>
+  <w15:commentEx w15:paraId="32EE6090" w15:done="0"/>
+  <w15:commentEx w15:paraId="116FD34D" w15:done="0"/>
+  <w15:commentEx w15:paraId="76D977C2" w15:done="0"/>
+  <w15:commentEx w15:paraId="6C4D3F14" w15:done="0"/>
+  <w15:commentEx w15:paraId="155F0894" w15:done="0"/>
+  <w15:commentEx w15:paraId="71789180" w15:done="0"/>
+</w15:commentsEx>
+</file>
+
+<file path=word/commentsExtensible.xml><?xml version="1.0" encoding="utf-8"?>
+<w16cex:commentsExtensible xmlns:wpc="http://schemas.microsoft.com/office/word/2010/wordprocessingCanvas" xmlns:cx="http://schemas.microsoft.com/office/drawing/2014/chartex" xmlns:cx1="http://schemas.microsoft.com/office/drawing/2015/9/8/chartex" xmlns:cx2="http://schemas.microsoft.com/office/drawing/2015/10/21/chartex" xmlns:cx3="http://schemas.microsoft.com/office/drawing/2016/5/9/chartex" xmlns:cx4="http://schemas.microsoft.com/office/drawing/2016/5/10/chartex" xmlns:cx5="http://schemas.microsoft.com/office/drawing/2016/5/11/chartex" xmlns:cx6="http://schemas.microsoft.com/office/drawing/2016/5/12/chartex" xmlns:cx7="http://schemas.microsoft.com/office/drawing/2016/5/13/chartex" xmlns:cx8="http://schemas.microsoft.com/office/drawing/2016/5/14/chartex" xmlns:cr="http://schemas.microsoft.com/office/comments/2020/reactions" xmlns:mc="http://schemas.openxmlformats.org/markup-compatibility/2006" xmlns:aink="http://schemas.microsoft.com/office/drawing/2016/ink" xmlns:am3d="http://schemas.microsoft.com/office/drawing/2017/model3d" xmlns:o="urn:schemas-microsoft-com:office:office" xmlns:oel="http://schemas.microsoft.com/office/2019/extlst" xmlns:r="http://schemas.openxmlformats.org/officeDocument/2006/relationships" xmlns:m="http://schemas.openxmlformats.org/officeDocument/2006/math" xmlns:v="urn:schemas-microsoft-com:vml" xmlns:wp14="http://schemas.microsoft.com/office/word/2010/wordprocessingDrawing" xmlns:wp="http://schemas.openxmlformats.org/drawingml/2006/wordprocessingDrawing" xmlns:w10="urn:schemas-microsoft-com:office:word" xmlns:w="http://schemas.openxmlformats.org/wordprocessingml/2006/main" xmlns:w14="http://schemas.microsoft.com/office/word/2010/wordml" xmlns:w15="http://schemas.microsoft.com/office/word/2012/wordml" xmlns:w16cex="http://schemas.microsoft.com/office/word/2018/wordml/cex" xmlns:w16cid="http://schemas.microsoft.com/office/word/2016/wordml/cid" xmlns:w16="http://schemas.microsoft.com/office/word/2018/wordml" xmlns:w16du="http://schemas.microsoft.com/office/word/2023/wordml/word16du" xmlns:w16sdtdh="http://schemas.microsoft.com/office/word/2020/wordml/sdtdatahash" xmlns:w16sdtfl="http://schemas.microsoft.com/office/word/2024/wordml/sdtformatlock" xmlns:w16se="http://schemas.microsoft.com/office/word/2015/wordml/symex" xmlns:wpg="http://schemas.microsoft.com/office/word/2010/wordprocessingGroup" xmlns:wpi="http://schemas.microsoft.com/office/word/2010/wordprocessingInk" xmlns:wne="http://schemas.microsoft.com/office/word/2006/wordml" xmlns:wps="http://schemas.microsoft.com/office/word/2010/wordprocessingShape" mc:Ignorable="w14 w15 w16se w16cid w16 w16cex w16sdtdh w16sdtfl cr w16du wp14">
+  <w16cex:commentExtensible w16cex:durableId="79EFE656" w16cex:dateUtc="2025-08-04T04:29:00Z"/>
+  <w16cex:commentExtensible w16cex:durableId="3071CF5F" w16cex:dateUtc="2025-08-04T04:40:00Z"/>
+  <w16cex:commentExtensible w16cex:durableId="2A0AF9C6" w16cex:dateUtc="2025-08-04T00:46:00Z"/>
+  <w16cex:commentExtensible w16cex:durableId="5D2BF768" w16cex:dateUtc="2025-08-04T00:50:00Z"/>
+  <w16cex:commentExtensible w16cex:durableId="7F8D5650" w16cex:dateUtc="2025-08-04T00:53:00Z"/>
+  <w16cex:commentExtensible w16cex:durableId="02B73BD8" w16cex:dateUtc="2025-08-04T04:32:00Z"/>
+  <w16cex:commentExtensible w16cex:durableId="7710D009" w16cex:dateUtc="2025-08-04T00:58:00Z"/>
+</w16cex:commentsExtensible>
+</file>
+
+<file path=word/commentsIds.xml><?xml version="1.0" encoding="utf-8"?>
+<w16cid:commentsIds xmlns:wpc="http://schemas.microsoft.com/office/word/2010/wordprocessingCanvas" xmlns:cx="http://schemas.microsoft.com/office/drawing/2014/chartex" xmlns:cx1="http://schemas.microsoft.com/office/drawing/2015/9/8/chartex" xmlns:cx2="http://schemas.microsoft.com/office/drawing/2015/10/21/chartex" xmlns:cx3="http://schemas.microsoft.com/office/drawing/2016/5/9/chartex" xmlns:cx4="http://schemas.microsoft.com/office/drawing/2016/5/10/chartex" xmlns:cx5="http://schemas.microsoft.com/office/drawing/2016/5/11/chartex" xmlns:cx6="http://schemas.microsoft.com/office/drawing/2016/5/12/chartex" xmlns:cx7="http://schemas.microsoft.com/office/drawing/2016/5/13/chartex" xmlns:cx8="http://schemas.microsoft.com/office/drawing/2016/5/14/chartex" xmlns:mc="http://schemas.openxmlformats.org/markup-compatibility/2006" xmlns:aink="http://schemas.microsoft.com/office/drawing/2016/ink" xmlns:am3d="http://schemas.microsoft.com/office/drawing/2017/model3d" xmlns:o="urn:schemas-microsoft-com:office:office" xmlns:oel="http://schemas.microsoft.com/office/2019/extlst" xmlns:r="http://schemas.openxmlformats.org/officeDocument/2006/relationships" xmlns:m="http://schemas.openxmlformats.org/officeDocument/2006/math" xmlns:v="urn:schemas-microsoft-com:vml" xmlns:wp14="http://schemas.microsoft.com/office/word/2010/wordprocessingDrawing" xmlns:wp="http://schemas.openxmlformats.org/drawingml/2006/wordprocessingDrawing" xmlns:w10="urn:schemas-microsoft-com:office:word" xmlns:w="http://schemas.openxmlformats.org/wordprocessingml/2006/main" xmlns:w14="http://schemas.microsoft.com/office/word/2010/wordml" xmlns:w15="http://schemas.microsoft.com/office/word/2012/wordml" xmlns:w16cex="http://schemas.microsoft.com/office/word/2018/wordml/cex" xmlns:w16cid="http://schemas.microsoft.com/office/word/2016/wordml/cid" xmlns:w16="http://schemas.microsoft.com/office/word/2018/wordml" xmlns:w16du="http://schemas.microsoft.com/office/word/2023/wordml/word16du" xmlns:w16sdtdh="http://schemas.microsoft.com/office/word/2020/wordml/sdtdatahash" xmlns:w16sdtfl="http://schemas.microsoft.com/office/word/2024/wordml/sdtformatlock" xmlns:w16se="http://schemas.microsoft.com/office/word/2015/wordml/symex" xmlns:wpg="http://schemas.microsoft.com/office/word/2010/wordprocessingGroup" xmlns:wpi="http://schemas.microsoft.com/office/word/2010/wordprocessingInk" xmlns:wne="http://schemas.microsoft.com/office/word/2006/wordml" xmlns:wps="http://schemas.microsoft.com/office/word/2010/wordprocessingShape" mc:Ignorable="w14 w15 w16se w16cid w16 w16cex w16sdtdh w16sdtfl w16du wp14">
+  <w16cid:commentId w16cid:paraId="3BC01575" w16cid:durableId="79EFE656"/>
+  <w16cid:commentId w16cid:paraId="32EE6090" w16cid:durableId="3071CF5F"/>
+  <w16cid:commentId w16cid:paraId="116FD34D" w16cid:durableId="2A0AF9C6"/>
+  <w16cid:commentId w16cid:paraId="76D977C2" w16cid:durableId="5D2BF768"/>
+  <w16cid:commentId w16cid:paraId="6C4D3F14" w16cid:durableId="7F8D5650"/>
+  <w16cid:commentId w16cid:paraId="155F0894" w16cid:durableId="02B73BD8"/>
+  <w16cid:commentId w16cid:paraId="71789180" w16cid:durableId="7710D009"/>
+</w16cid:commentsIds>
 </file>
 
 <file path=word/numbering.xml><?xml version="1.0" encoding="utf-8"?>
@@ -6068,6 +6933,17 @@
     <w:abstractNumId w:val="11"/>
   </w:num>
 </w:numbering>
+</file>
+
+<file path=word/people.xml><?xml version="1.0" encoding="utf-8"?>
+<w15:people xmlns:wpc="http://schemas.microsoft.com/office/word/2010/wordprocessingCanvas" xmlns:cx="http://schemas.microsoft.com/office/drawing/2014/chartex" xmlns:cx1="http://schemas.microsoft.com/office/drawing/2015/9/8/chartex" xmlns:cx2="http://schemas.microsoft.com/office/drawing/2015/10/21/chartex" xmlns:cx3="http://schemas.microsoft.com/office/drawing/2016/5/9/chartex" xmlns:cx4="http://schemas.microsoft.com/office/drawing/2016/5/10/chartex" xmlns:cx5="http://schemas.microsoft.com/office/drawing/2016/5/11/chartex" xmlns:cx6="http://schemas.microsoft.com/office/drawing/2016/5/12/chartex" xmlns:cx7="http://schemas.microsoft.com/office/drawing/2016/5/13/chartex" xmlns:cx8="http://schemas.microsoft.com/office/drawing/2016/5/14/chartex" xmlns:mc="http://schemas.openxmlformats.org/markup-compatibility/2006" xmlns:aink="http://schemas.microsoft.com/office/drawing/2016/ink" xmlns:am3d="http://schemas.microsoft.com/office/drawing/2017/model3d" xmlns:o="urn:schemas-microsoft-com:office:office" xmlns:oel="http://schemas.microsoft.com/office/2019/extlst" xmlns:r="http://schemas.openxmlformats.org/officeDocument/2006/relationships" xmlns:m="http://schemas.openxmlformats.org/officeDocument/2006/math" xmlns:v="urn:schemas-microsoft-com:vml" xmlns:wp14="http://schemas.microsoft.com/office/word/2010/wordprocessingDrawing" xmlns:wp="http://schemas.openxmlformats.org/drawingml/2006/wordprocessingDrawing" xmlns:w10="urn:schemas-microsoft-com:office:word" xmlns:w="http://schemas.openxmlformats.org/wordprocessingml/2006/main" xmlns:w14="http://schemas.microsoft.com/office/word/2010/wordml" xmlns:w15="http://schemas.microsoft.com/office/word/2012/wordml" xmlns:w16cex="http://schemas.microsoft.com/office/word/2018/wordml/cex" xmlns:w16cid="http://schemas.microsoft.com/office/word/2016/wordml/cid" xmlns:w16="http://schemas.microsoft.com/office/word/2018/wordml" xmlns:w16du="http://schemas.microsoft.com/office/word/2023/wordml/word16du" xmlns:w16sdtdh="http://schemas.microsoft.com/office/word/2020/wordml/sdtdatahash" xmlns:w16sdtfl="http://schemas.microsoft.com/office/word/2024/wordml/sdtformatlock" xmlns:w16se="http://schemas.microsoft.com/office/word/2015/wordml/symex" xmlns:wpg="http://schemas.microsoft.com/office/word/2010/wordprocessingGroup" xmlns:wpi="http://schemas.microsoft.com/office/word/2010/wordprocessingInk" xmlns:wne="http://schemas.microsoft.com/office/word/2006/wordml" xmlns:wps="http://schemas.microsoft.com/office/word/2010/wordprocessingShape" mc:Ignorable="w14 w15 w16se w16cid w16 w16cex w16sdtdh w16sdtfl w16du wp14">
+  <w15:person w15:author="Rosalita Rosenberg">
+    <w15:presenceInfo w15:providerId="AD" w15:userId="S::u7469137@anu.edu.au::f939ed4d-da08-426d-9dd6-9c9f8ad5c7b4"/>
+  </w15:person>
+  <w15:person w15:author="Nhung Nghiem">
+    <w15:presenceInfo w15:providerId="AD" w15:userId="S::u4071181@anu.edu.au::829ac883-e1d8-464f-9ae0-2a798064c047"/>
+  </w15:person>
+</w15:people>
 </file>
 
 <file path=word/styles.xml><?xml version="1.0" encoding="utf-8"?>
@@ -6989,6 +7865,76 @@
       <w:spacing w:val="5"/>
     </w:rPr>
   </w:style>
+  <w:style w:type="paragraph" w:styleId="CommentText">
+    <w:name w:val="annotation text"/>
+    <w:basedOn w:val="Normal"/>
+    <w:link w:val="CommentTextChar"/>
+    <w:uiPriority w:val="99"/>
+    <w:semiHidden/>
+    <w:unhideWhenUsed/>
+    <w:rPr>
+      <w:sz w:val="20"/>
+      <w:szCs w:val="20"/>
+    </w:rPr>
+  </w:style>
+  <w:style w:type="character" w:customStyle="1" w:styleId="CommentTextChar">
+    <w:name w:val="Comment Text Char"/>
+    <w:basedOn w:val="DefaultParagraphFont"/>
+    <w:link w:val="CommentText"/>
+    <w:uiPriority w:val="99"/>
+    <w:semiHidden/>
+    <w:rPr>
+      <w:rFonts w:ascii="Times New Roman" w:eastAsia="Times New Roman" w:hAnsi="Times New Roman" w:cs="Times New Roman"/>
+      <w:kern w:val="0"/>
+      <w:sz w:val="20"/>
+      <w:szCs w:val="20"/>
+      <w:lang w:eastAsia="en-GB"/>
+      <w14:ligatures w14:val="none"/>
+    </w:rPr>
+  </w:style>
+  <w:style w:type="character" w:styleId="CommentReference">
+    <w:name w:val="annotation reference"/>
+    <w:basedOn w:val="DefaultParagraphFont"/>
+    <w:uiPriority w:val="99"/>
+    <w:semiHidden/>
+    <w:unhideWhenUsed/>
+    <w:rPr>
+      <w:sz w:val="16"/>
+      <w:szCs w:val="16"/>
+    </w:rPr>
+  </w:style>
+  <w:style w:type="paragraph" w:styleId="CommentSubject">
+    <w:name w:val="annotation subject"/>
+    <w:basedOn w:val="CommentText"/>
+    <w:next w:val="CommentText"/>
+    <w:link w:val="CommentSubjectChar"/>
+    <w:uiPriority w:val="99"/>
+    <w:semiHidden/>
+    <w:unhideWhenUsed/>
+    <w:rsid w:val="00DE3AD5"/>
+    <w:rPr>
+      <w:b/>
+      <w:bCs/>
+    </w:rPr>
+  </w:style>
+  <w:style w:type="character" w:customStyle="1" w:styleId="CommentSubjectChar">
+    <w:name w:val="Comment Subject Char"/>
+    <w:basedOn w:val="CommentTextChar"/>
+    <w:link w:val="CommentSubject"/>
+    <w:uiPriority w:val="99"/>
+    <w:semiHidden/>
+    <w:rsid w:val="00DE3AD5"/>
+    <w:rPr>
+      <w:rFonts w:ascii="Times New Roman" w:eastAsia="Times New Roman" w:hAnsi="Times New Roman" w:cs="Times New Roman"/>
+      <w:b/>
+      <w:bCs/>
+      <w:kern w:val="0"/>
+      <w:sz w:val="20"/>
+      <w:szCs w:val="20"/>
+      <w:lang w:eastAsia="en-GB"/>
+      <w14:ligatures w14:val="none"/>
+    </w:rPr>
+  </w:style>
 </w:styles>
 </file>
 

</xml_diff>